<commit_message>
Updated Python, Ds and DBMS assignment, till 15March24
</commit_message>
<xml_diff>
--- a/Assignment/Python/pythonAss.docx
+++ b/Assignment/Python/pythonAss.docx
@@ -63,14 +63,13 @@
                         <w:tag w:val=""/>
                         <w:id w:val="400952559"/>
                         <w:dataBinding w:prefixMappings="xmlns:ns0='http://schemas.microsoft.com/office/2006/coverPageProps' " w:xpath="/ns0:CoverPageProperties[1]/ns0:PublishDate[1]" w:storeItemID="{55AF091B-3C7A-41E3-B477-F2FDAA23CFDA}"/>
-                        <w:date w:fullDate="2024-02-06T00:00:00Z">
+                        <w:date w:fullDate="2024-03-15T00:00:00Z">
                           <w:dateFormat w:val="MMMM d, yyyy"/>
                           <w:lid w:val="en-US"/>
                           <w:storeMappedDataAs w:val="dateTime"/>
                           <w:calendar w:val="gregorian"/>
                         </w:date>
                       </w:sdtPr>
-                      <w:sdtEndPr/>
                       <w:sdtContent>
                         <w:p>
                           <w:pPr>
@@ -90,7 +89,7 @@
                               <w:sz w:val="40"/>
                               <w:szCs w:val="40"/>
                             </w:rPr>
-                            <w:t>February 6, 2024</w:t>
+                            <w:t>March 15, 2024</w:t>
                           </w:r>
                         </w:p>
                       </w:sdtContent>
@@ -123,7 +122,6 @@
                         <w:dataBinding w:prefixMappings="xmlns:ns0='http://purl.org/dc/elements/1.1/' xmlns:ns1='http://schemas.openxmlformats.org/package/2006/metadata/core-properties' " w:xpath="/ns1:coreProperties[1]/ns0:creator[1]" w:storeItemID="{6C3C8BC8-F283-45AE-878A-BAB7291924A1}"/>
                         <w:text/>
                       </w:sdtPr>
-                      <w:sdtEndPr/>
                       <w:sdtContent>
                         <w:p>
                           <w:pPr>
@@ -211,7 +209,6 @@
                           <w:dataBinding w:prefixMappings="xmlns:ns0='http://purl.org/dc/elements/1.1/' xmlns:ns1='http://schemas.openxmlformats.org/package/2006/metadata/core-properties' " w:xpath="/ns1:coreProperties[1]/ns0:title[1]" w:storeItemID="{6C3C8BC8-F283-45AE-878A-BAB7291924A1}"/>
                           <w:text w:multiLine="1"/>
                         </w:sdtPr>
-                        <w:sdtEndPr/>
                         <w:sdtContent>
                           <w:r>
                             <w:rPr>
@@ -239,7 +236,6 @@
                         <w:dataBinding w:prefixMappings="xmlns:ns0='http://purl.org/dc/elements/1.1/' xmlns:ns1='http://schemas.openxmlformats.org/package/2006/metadata/core-properties' " w:xpath="/ns1:coreProperties[1]/ns0:subject[1]" w:storeItemID="{6C3C8BC8-F283-45AE-878A-BAB7291924A1}"/>
                         <w:text/>
                       </w:sdtPr>
-                      <w:sdtEndPr/>
                       <w:sdtContent>
                         <w:p>
                           <w:pPr>
@@ -468,7 +464,7 @@
           <w:sz w:val="26"/>
           <w:szCs w:val="32"/>
         </w:rPr>
-        <w:t>06</w:t>
+        <w:t>15</w:t>
       </w:r>
       <w:r>
         <w:rPr>
@@ -486,7 +482,7 @@
           <w:sz w:val="26"/>
           <w:szCs w:val="32"/>
         </w:rPr>
-        <w:t>02</w:t>
+        <w:t>03</w:t>
       </w:r>
       <w:r>
         <w:rPr>
@@ -1032,7 +1028,7 @@
             </w:rPr>
             <w:fldChar w:fldCharType="separate"/>
           </w:r>
-          <w:hyperlink w:anchor="_Toc158132941" w:history="1">
+          <w:hyperlink w:anchor="_Toc161419728" w:history="1">
             <w:r>
               <w:rPr>
                 <w:rStyle w:val="Hyperlink"/>
@@ -1076,7 +1072,7 @@
                 <w:noProof/>
                 <w:webHidden/>
               </w:rPr>
-              <w:instrText xml:space="preserve"> PAGEREF _Toc158132941 \h </w:instrText>
+              <w:instrText xml:space="preserve"> PAGEREF _Toc161419728 \h </w:instrText>
             </w:r>
             <w:r>
               <w:rPr>
@@ -1122,7 +1118,7 @@
               <w14:ligatures w14:val="standardContextual"/>
             </w:rPr>
           </w:pPr>
-          <w:hyperlink w:anchor="_Toc158132942" w:history="1">
+          <w:hyperlink w:anchor="_Toc161419729" w:history="1">
             <w:r>
               <w:rPr>
                 <w:rStyle w:val="Hyperlink"/>
@@ -1168,7 +1164,7 @@
                 <w:noProof/>
                 <w:webHidden/>
               </w:rPr>
-              <w:instrText xml:space="preserve"> PAGEREF _Toc158132942 \h </w:instrText>
+              <w:instrText xml:space="preserve"> PAGEREF _Toc161419729 \h </w:instrText>
             </w:r>
             <w:r>
               <w:rPr>
@@ -1214,7 +1210,7 @@
               <w14:ligatures w14:val="standardContextual"/>
             </w:rPr>
           </w:pPr>
-          <w:hyperlink w:anchor="_Toc158132943" w:history="1">
+          <w:hyperlink w:anchor="_Toc161419730" w:history="1">
             <w:r>
               <w:rPr>
                 <w:rStyle w:val="Hyperlink"/>
@@ -1260,7 +1256,7 @@
                 <w:noProof/>
                 <w:webHidden/>
               </w:rPr>
-              <w:instrText xml:space="preserve"> PAGEREF _Toc158132943 \h </w:instrText>
+              <w:instrText xml:space="preserve"> PAGEREF _Toc161419730 \h </w:instrText>
             </w:r>
             <w:r>
               <w:rPr>
@@ -1306,7 +1302,7 @@
               <w14:ligatures w14:val="standardContextual"/>
             </w:rPr>
           </w:pPr>
-          <w:hyperlink w:anchor="_Toc158132944" w:history="1">
+          <w:hyperlink w:anchor="_Toc161419731" w:history="1">
             <w:r>
               <w:rPr>
                 <w:rStyle w:val="Hyperlink"/>
@@ -1350,7 +1346,7 @@
                 <w:noProof/>
                 <w:webHidden/>
               </w:rPr>
-              <w:instrText xml:space="preserve"> PAGEREF _Toc158132944 \h </w:instrText>
+              <w:instrText xml:space="preserve"> PAGEREF _Toc161419731 \h </w:instrText>
             </w:r>
             <w:r>
               <w:rPr>
@@ -1396,7 +1392,7 @@
               <w14:ligatures w14:val="standardContextual"/>
             </w:rPr>
           </w:pPr>
-          <w:hyperlink w:anchor="_Toc158132945" w:history="1">
+          <w:hyperlink w:anchor="_Toc161419732" w:history="1">
             <w:r>
               <w:rPr>
                 <w:rStyle w:val="Hyperlink"/>
@@ -1440,7 +1436,7 @@
                 <w:noProof/>
                 <w:webHidden/>
               </w:rPr>
-              <w:instrText xml:space="preserve"> PAGEREF _Toc158132945 \h </w:instrText>
+              <w:instrText xml:space="preserve"> PAGEREF _Toc161419732 \h </w:instrText>
             </w:r>
             <w:r>
               <w:rPr>
@@ -1486,7 +1482,7 @@
               <w14:ligatures w14:val="standardContextual"/>
             </w:rPr>
           </w:pPr>
-          <w:hyperlink w:anchor="_Toc158132946" w:history="1">
+          <w:hyperlink w:anchor="_Toc161419733" w:history="1">
             <w:r>
               <w:rPr>
                 <w:rStyle w:val="Hyperlink"/>
@@ -1532,7 +1528,7 @@
                 <w:noProof/>
                 <w:webHidden/>
               </w:rPr>
-              <w:instrText xml:space="preserve"> PAGEREF _Toc158132946 \h </w:instrText>
+              <w:instrText xml:space="preserve"> PAGEREF _Toc161419733 \h </w:instrText>
             </w:r>
             <w:r>
               <w:rPr>
@@ -1578,7 +1574,7 @@
               <w14:ligatures w14:val="standardContextual"/>
             </w:rPr>
           </w:pPr>
-          <w:hyperlink w:anchor="_Toc158132947" w:history="1">
+          <w:hyperlink w:anchor="_Toc161419734" w:history="1">
             <w:r>
               <w:rPr>
                 <w:rStyle w:val="Hyperlink"/>
@@ -1624,7 +1620,7 @@
                 <w:noProof/>
                 <w:webHidden/>
               </w:rPr>
-              <w:instrText xml:space="preserve"> PAGEREF _Toc158132947 \h </w:instrText>
+              <w:instrText xml:space="preserve"> PAGEREF _Toc161419734 \h </w:instrText>
             </w:r>
             <w:r>
               <w:rPr>
@@ -1670,7 +1666,7 @@
               <w14:ligatures w14:val="standardContextual"/>
             </w:rPr>
           </w:pPr>
-          <w:hyperlink w:anchor="_Toc158132948" w:history="1">
+          <w:hyperlink w:anchor="_Toc161419735" w:history="1">
             <w:r>
               <w:rPr>
                 <w:rStyle w:val="Hyperlink"/>
@@ -1716,7 +1712,7 @@
                 <w:noProof/>
                 <w:webHidden/>
               </w:rPr>
-              <w:instrText xml:space="preserve"> PAGEREF _Toc158132948 \h </w:instrText>
+              <w:instrText xml:space="preserve"> PAGEREF _Toc161419735 \h </w:instrText>
             </w:r>
             <w:r>
               <w:rPr>
@@ -1762,7 +1758,7 @@
               <w14:ligatures w14:val="standardContextual"/>
             </w:rPr>
           </w:pPr>
-          <w:hyperlink w:anchor="_Toc158132949" w:history="1">
+          <w:hyperlink w:anchor="_Toc161419736" w:history="1">
             <w:r>
               <w:rPr>
                 <w:rStyle w:val="Hyperlink"/>
@@ -1808,7 +1804,7 @@
                 <w:noProof/>
                 <w:webHidden/>
               </w:rPr>
-              <w:instrText xml:space="preserve"> PAGEREF _Toc158132949 \h </w:instrText>
+              <w:instrText xml:space="preserve"> PAGEREF _Toc161419736 \h </w:instrText>
             </w:r>
             <w:r>
               <w:rPr>
@@ -1854,7 +1850,7 @@
               <w14:ligatures w14:val="standardContextual"/>
             </w:rPr>
           </w:pPr>
-          <w:hyperlink w:anchor="_Toc158132950" w:history="1">
+          <w:hyperlink w:anchor="_Toc161419737" w:history="1">
             <w:r>
               <w:rPr>
                 <w:rStyle w:val="Hyperlink"/>
@@ -1900,7 +1896,7 @@
                 <w:noProof/>
                 <w:webHidden/>
               </w:rPr>
-              <w:instrText xml:space="preserve"> PAGEREF _Toc158132950 \h </w:instrText>
+              <w:instrText xml:space="preserve"> PAGEREF _Toc161419737 \h </w:instrText>
             </w:r>
             <w:r>
               <w:rPr>
@@ -1946,7 +1942,7 @@
               <w14:ligatures w14:val="standardContextual"/>
             </w:rPr>
           </w:pPr>
-          <w:hyperlink w:anchor="_Toc158132951" w:history="1">
+          <w:hyperlink w:anchor="_Toc161419738" w:history="1">
             <w:r>
               <w:rPr>
                 <w:rStyle w:val="Hyperlink"/>
@@ -1992,7 +1988,7 @@
                 <w:noProof/>
                 <w:webHidden/>
               </w:rPr>
-              <w:instrText xml:space="preserve"> PAGEREF _Toc158132951 \h </w:instrText>
+              <w:instrText xml:space="preserve"> PAGEREF _Toc161419738 \h </w:instrText>
             </w:r>
             <w:r>
               <w:rPr>
@@ -2038,7 +2034,7 @@
               <w14:ligatures w14:val="standardContextual"/>
             </w:rPr>
           </w:pPr>
-          <w:hyperlink w:anchor="_Toc158132952" w:history="1">
+          <w:hyperlink w:anchor="_Toc161419739" w:history="1">
             <w:r>
               <w:rPr>
                 <w:rStyle w:val="Hyperlink"/>
@@ -2084,7 +2080,7 @@
                 <w:noProof/>
                 <w:webHidden/>
               </w:rPr>
-              <w:instrText xml:space="preserve"> PAGEREF _Toc158132952 \h </w:instrText>
+              <w:instrText xml:space="preserve"> PAGEREF _Toc161419739 \h </w:instrText>
             </w:r>
             <w:r>
               <w:rPr>
@@ -2130,7 +2126,7 @@
               <w14:ligatures w14:val="standardContextual"/>
             </w:rPr>
           </w:pPr>
-          <w:hyperlink w:anchor="_Toc158132953" w:history="1">
+          <w:hyperlink w:anchor="_Toc161419740" w:history="1">
             <w:r>
               <w:rPr>
                 <w:rStyle w:val="Hyperlink"/>
@@ -2176,7 +2172,7 @@
                 <w:noProof/>
                 <w:webHidden/>
               </w:rPr>
-              <w:instrText xml:space="preserve"> PAGEREF _Toc158132953 \h </w:instrText>
+              <w:instrText xml:space="preserve"> PAGEREF _Toc161419740 \h </w:instrText>
             </w:r>
             <w:r>
               <w:rPr>
@@ -2222,7 +2218,7 @@
               <w14:ligatures w14:val="standardContextual"/>
             </w:rPr>
           </w:pPr>
-          <w:hyperlink w:anchor="_Toc158132954" w:history="1">
+          <w:hyperlink w:anchor="_Toc161419741" w:history="1">
             <w:r>
               <w:rPr>
                 <w:rStyle w:val="Hyperlink"/>
@@ -2268,7 +2264,7 @@
                 <w:noProof/>
                 <w:webHidden/>
               </w:rPr>
-              <w:instrText xml:space="preserve"> PAGEREF _Toc158132954 \h </w:instrText>
+              <w:instrText xml:space="preserve"> PAGEREF _Toc161419741 \h </w:instrText>
             </w:r>
             <w:r>
               <w:rPr>
@@ -2314,7 +2310,7 @@
               <w14:ligatures w14:val="standardContextual"/>
             </w:rPr>
           </w:pPr>
-          <w:hyperlink w:anchor="_Toc158132955" w:history="1">
+          <w:hyperlink w:anchor="_Toc161419742" w:history="1">
             <w:r>
               <w:rPr>
                 <w:rStyle w:val="Hyperlink"/>
@@ -2360,7 +2356,7 @@
                 <w:noProof/>
                 <w:webHidden/>
               </w:rPr>
-              <w:instrText xml:space="preserve"> PAGEREF _Toc158132955 \h </w:instrText>
+              <w:instrText xml:space="preserve"> PAGEREF _Toc161419742 \h </w:instrText>
             </w:r>
             <w:r>
               <w:rPr>
@@ -2406,7 +2402,7 @@
               <w14:ligatures w14:val="standardContextual"/>
             </w:rPr>
           </w:pPr>
-          <w:hyperlink w:anchor="_Toc158132956" w:history="1">
+          <w:hyperlink w:anchor="_Toc161419743" w:history="1">
             <w:r>
               <w:rPr>
                 <w:rStyle w:val="Hyperlink"/>
@@ -2454,7 +2450,7 @@
                 <w:noProof/>
                 <w:webHidden/>
               </w:rPr>
-              <w:instrText xml:space="preserve"> PAGEREF _Toc158132956 \h </w:instrText>
+              <w:instrText xml:space="preserve"> PAGEREF _Toc161419743 \h </w:instrText>
             </w:r>
             <w:r>
               <w:rPr>
@@ -2500,7 +2496,7 @@
               <w14:ligatures w14:val="standardContextual"/>
             </w:rPr>
           </w:pPr>
-          <w:hyperlink w:anchor="_Toc158132957" w:history="1">
+          <w:hyperlink w:anchor="_Toc161419744" w:history="1">
             <w:r>
               <w:rPr>
                 <w:rStyle w:val="Hyperlink"/>
@@ -2546,7 +2542,7 @@
                 <w:noProof/>
                 <w:webHidden/>
               </w:rPr>
-              <w:instrText xml:space="preserve"> PAGEREF _Toc158132957 \h </w:instrText>
+              <w:instrText xml:space="preserve"> PAGEREF _Toc161419744 \h </w:instrText>
             </w:r>
             <w:r>
               <w:rPr>
@@ -2592,7 +2588,7 @@
               <w14:ligatures w14:val="standardContextual"/>
             </w:rPr>
           </w:pPr>
-          <w:hyperlink w:anchor="_Toc158132958" w:history="1">
+          <w:hyperlink w:anchor="_Toc161419745" w:history="1">
             <w:r>
               <w:rPr>
                 <w:rStyle w:val="Hyperlink"/>
@@ -2638,7 +2634,7 @@
                 <w:noProof/>
                 <w:webHidden/>
               </w:rPr>
-              <w:instrText xml:space="preserve"> PAGEREF _Toc158132958 \h </w:instrText>
+              <w:instrText xml:space="preserve"> PAGEREF _Toc161419745 \h </w:instrText>
             </w:r>
             <w:r>
               <w:rPr>
@@ -2684,7 +2680,7 @@
               <w14:ligatures w14:val="standardContextual"/>
             </w:rPr>
           </w:pPr>
-          <w:hyperlink w:anchor="_Toc158132959" w:history="1">
+          <w:hyperlink w:anchor="_Toc161419746" w:history="1">
             <w:r>
               <w:rPr>
                 <w:rStyle w:val="Hyperlink"/>
@@ -2730,7 +2726,7 @@
                 <w:noProof/>
                 <w:webHidden/>
               </w:rPr>
-              <w:instrText xml:space="preserve"> PAGEREF _Toc158132959 \h </w:instrText>
+              <w:instrText xml:space="preserve"> PAGEREF _Toc161419746 \h </w:instrText>
             </w:r>
             <w:r>
               <w:rPr>
@@ -2776,7 +2772,7 @@
               <w14:ligatures w14:val="standardContextual"/>
             </w:rPr>
           </w:pPr>
-          <w:hyperlink w:anchor="_Toc158132960" w:history="1">
+          <w:hyperlink w:anchor="_Toc161419747" w:history="1">
             <w:r>
               <w:rPr>
                 <w:rStyle w:val="Hyperlink"/>
@@ -2822,7 +2818,7 @@
                 <w:noProof/>
                 <w:webHidden/>
               </w:rPr>
-              <w:instrText xml:space="preserve"> PAGEREF _Toc158132960 \h </w:instrText>
+              <w:instrText xml:space="preserve"> PAGEREF _Toc161419747 \h </w:instrText>
             </w:r>
             <w:r>
               <w:rPr>
@@ -2868,7 +2864,7 @@
               <w14:ligatures w14:val="standardContextual"/>
             </w:rPr>
           </w:pPr>
-          <w:hyperlink w:anchor="_Toc158132961" w:history="1">
+          <w:hyperlink w:anchor="_Toc161419748" w:history="1">
             <w:r>
               <w:rPr>
                 <w:rStyle w:val="Hyperlink"/>
@@ -2914,7 +2910,7 @@
                 <w:noProof/>
                 <w:webHidden/>
               </w:rPr>
-              <w:instrText xml:space="preserve"> PAGEREF _Toc158132961 \h </w:instrText>
+              <w:instrText xml:space="preserve"> PAGEREF _Toc161419748 \h </w:instrText>
             </w:r>
             <w:r>
               <w:rPr>
@@ -2960,7 +2956,7 @@
               <w14:ligatures w14:val="standardContextual"/>
             </w:rPr>
           </w:pPr>
-          <w:hyperlink w:anchor="_Toc158132962" w:history="1">
+          <w:hyperlink w:anchor="_Toc161419749" w:history="1">
             <w:r>
               <w:rPr>
                 <w:rStyle w:val="Hyperlink"/>
@@ -3004,7 +3000,7 @@
                 <w:noProof/>
                 <w:webHidden/>
               </w:rPr>
-              <w:instrText xml:space="preserve"> PAGEREF _Toc158132962 \h </w:instrText>
+              <w:instrText xml:space="preserve"> PAGEREF _Toc161419749 \h </w:instrText>
             </w:r>
             <w:r>
               <w:rPr>
@@ -3050,7 +3046,7 @@
               <w14:ligatures w14:val="standardContextual"/>
             </w:rPr>
           </w:pPr>
-          <w:hyperlink w:anchor="_Toc158132963" w:history="1">
+          <w:hyperlink w:anchor="_Toc161419750" w:history="1">
             <w:r>
               <w:rPr>
                 <w:rStyle w:val="Hyperlink"/>
@@ -3094,7 +3090,7 @@
                 <w:noProof/>
                 <w:webHidden/>
               </w:rPr>
-              <w:instrText xml:space="preserve"> PAGEREF _Toc158132963 \h </w:instrText>
+              <w:instrText xml:space="preserve"> PAGEREF _Toc161419750 \h </w:instrText>
             </w:r>
             <w:r>
               <w:rPr>
@@ -3140,7 +3136,7 @@
               <w14:ligatures w14:val="standardContextual"/>
             </w:rPr>
           </w:pPr>
-          <w:hyperlink w:anchor="_Toc158132964" w:history="1">
+          <w:hyperlink w:anchor="_Toc161419751" w:history="1">
             <w:r>
               <w:rPr>
                 <w:rStyle w:val="Hyperlink"/>
@@ -3184,7 +3180,7 @@
                 <w:noProof/>
                 <w:webHidden/>
               </w:rPr>
-              <w:instrText xml:space="preserve"> PAGEREF _Toc158132964 \h </w:instrText>
+              <w:instrText xml:space="preserve"> PAGEREF _Toc161419751 \h </w:instrText>
             </w:r>
             <w:r>
               <w:rPr>
@@ -3230,7 +3226,7 @@
               <w14:ligatures w14:val="standardContextual"/>
             </w:rPr>
           </w:pPr>
-          <w:hyperlink w:anchor="_Toc158132965" w:history="1">
+          <w:hyperlink w:anchor="_Toc161419752" w:history="1">
             <w:r>
               <w:rPr>
                 <w:rStyle w:val="Hyperlink"/>
@@ -3274,7 +3270,7 @@
                 <w:noProof/>
                 <w:webHidden/>
               </w:rPr>
-              <w:instrText xml:space="preserve"> PAGEREF _Toc158132965 \h </w:instrText>
+              <w:instrText xml:space="preserve"> PAGEREF _Toc161419752 \h </w:instrText>
             </w:r>
             <w:r>
               <w:rPr>
@@ -3320,7 +3316,7 @@
               <w14:ligatures w14:val="standardContextual"/>
             </w:rPr>
           </w:pPr>
-          <w:hyperlink w:anchor="_Toc158132966" w:history="1">
+          <w:hyperlink w:anchor="_Toc161419753" w:history="1">
             <w:r>
               <w:rPr>
                 <w:rStyle w:val="Hyperlink"/>
@@ -3364,7 +3360,7 @@
                 <w:noProof/>
                 <w:webHidden/>
               </w:rPr>
-              <w:instrText xml:space="preserve"> PAGEREF _Toc158132966 \h </w:instrText>
+              <w:instrText xml:space="preserve"> PAGEREF _Toc161419753 \h </w:instrText>
             </w:r>
             <w:r>
               <w:rPr>
@@ -3410,7 +3406,7 @@
               <w14:ligatures w14:val="standardContextual"/>
             </w:rPr>
           </w:pPr>
-          <w:hyperlink w:anchor="_Toc158132967" w:history="1">
+          <w:hyperlink w:anchor="_Toc161419754" w:history="1">
             <w:r>
               <w:rPr>
                 <w:rStyle w:val="Hyperlink"/>
@@ -3454,7 +3450,7 @@
                 <w:noProof/>
                 <w:webHidden/>
               </w:rPr>
-              <w:instrText xml:space="preserve"> PAGEREF _Toc158132967 \h </w:instrText>
+              <w:instrText xml:space="preserve"> PAGEREF _Toc161419754 \h </w:instrText>
             </w:r>
             <w:r>
               <w:rPr>
@@ -3500,7 +3496,7 @@
               <w14:ligatures w14:val="standardContextual"/>
             </w:rPr>
           </w:pPr>
-          <w:hyperlink w:anchor="_Toc158132968" w:history="1">
+          <w:hyperlink w:anchor="_Toc161419755" w:history="1">
             <w:r>
               <w:rPr>
                 <w:rStyle w:val="Hyperlink"/>
@@ -3544,7 +3540,7 @@
                 <w:noProof/>
                 <w:webHidden/>
               </w:rPr>
-              <w:instrText xml:space="preserve"> PAGEREF _Toc158132968 \h </w:instrText>
+              <w:instrText xml:space="preserve"> PAGEREF _Toc161419755 \h </w:instrText>
             </w:r>
             <w:r>
               <w:rPr>
@@ -3590,7 +3586,7 @@
               <w14:ligatures w14:val="standardContextual"/>
             </w:rPr>
           </w:pPr>
-          <w:hyperlink w:anchor="_Toc158132969" w:history="1">
+          <w:hyperlink w:anchor="_Toc161419756" w:history="1">
             <w:r>
               <w:rPr>
                 <w:rStyle w:val="Hyperlink"/>
@@ -3634,7 +3630,7 @@
                 <w:noProof/>
                 <w:webHidden/>
               </w:rPr>
-              <w:instrText xml:space="preserve"> PAGEREF _Toc158132969 \h </w:instrText>
+              <w:instrText xml:space="preserve"> PAGEREF _Toc161419756 \h </w:instrText>
             </w:r>
             <w:r>
               <w:rPr>
@@ -3680,7 +3676,7 @@
               <w14:ligatures w14:val="standardContextual"/>
             </w:rPr>
           </w:pPr>
-          <w:hyperlink w:anchor="_Toc158132970" w:history="1">
+          <w:hyperlink w:anchor="_Toc161419757" w:history="1">
             <w:r>
               <w:rPr>
                 <w:rStyle w:val="Hyperlink"/>
@@ -3724,7 +3720,7 @@
                 <w:noProof/>
                 <w:webHidden/>
               </w:rPr>
-              <w:instrText xml:space="preserve"> PAGEREF _Toc158132970 \h </w:instrText>
+              <w:instrText xml:space="preserve"> PAGEREF _Toc161419757 \h </w:instrText>
             </w:r>
             <w:r>
               <w:rPr>
@@ -3770,7 +3766,7 @@
               <w14:ligatures w14:val="standardContextual"/>
             </w:rPr>
           </w:pPr>
-          <w:hyperlink w:anchor="_Toc158132971" w:history="1">
+          <w:hyperlink w:anchor="_Toc161419758" w:history="1">
             <w:r>
               <w:rPr>
                 <w:rStyle w:val="Hyperlink"/>
@@ -3816,7 +3812,7 @@
                 <w:noProof/>
                 <w:webHidden/>
               </w:rPr>
-              <w:instrText xml:space="preserve"> PAGEREF _Toc158132971 \h </w:instrText>
+              <w:instrText xml:space="preserve"> PAGEREF _Toc161419758 \h </w:instrText>
             </w:r>
             <w:r>
               <w:rPr>
@@ -3862,7 +3858,7 @@
               <w14:ligatures w14:val="standardContextual"/>
             </w:rPr>
           </w:pPr>
-          <w:hyperlink w:anchor="_Toc158132972" w:history="1">
+          <w:hyperlink w:anchor="_Toc161419759" w:history="1">
             <w:r>
               <w:rPr>
                 <w:rStyle w:val="Hyperlink"/>
@@ -3908,7 +3904,7 @@
                 <w:noProof/>
                 <w:webHidden/>
               </w:rPr>
-              <w:instrText xml:space="preserve"> PAGEREF _Toc158132972 \h </w:instrText>
+              <w:instrText xml:space="preserve"> PAGEREF _Toc161419759 \h </w:instrText>
             </w:r>
             <w:r>
               <w:rPr>
@@ -3954,7 +3950,7 @@
               <w14:ligatures w14:val="standardContextual"/>
             </w:rPr>
           </w:pPr>
-          <w:hyperlink w:anchor="_Toc158132973" w:history="1">
+          <w:hyperlink w:anchor="_Toc161419760" w:history="1">
             <w:r>
               <w:rPr>
                 <w:rStyle w:val="Hyperlink"/>
@@ -4013,7 +4009,7 @@
                 <w:noProof/>
                 <w:webHidden/>
               </w:rPr>
-              <w:instrText xml:space="preserve"> PAGEREF _Toc158132973 \h </w:instrText>
+              <w:instrText xml:space="preserve"> PAGEREF _Toc161419760 \h </w:instrText>
             </w:r>
             <w:r>
               <w:rPr>
@@ -4059,7 +4055,7 @@
               <w14:ligatures w14:val="standardContextual"/>
             </w:rPr>
           </w:pPr>
-          <w:hyperlink w:anchor="_Toc158132974" w:history="1">
+          <w:hyperlink w:anchor="_Toc161419761" w:history="1">
             <w:r>
               <w:rPr>
                 <w:rStyle w:val="Hyperlink"/>
@@ -4103,7 +4099,7 @@
                 <w:noProof/>
                 <w:webHidden/>
               </w:rPr>
-              <w:instrText xml:space="preserve"> PAGEREF _Toc158132974 \h </w:instrText>
+              <w:instrText xml:space="preserve"> PAGEREF _Toc161419761 \h </w:instrText>
             </w:r>
             <w:r>
               <w:rPr>
@@ -4149,7 +4145,7 @@
               <w14:ligatures w14:val="standardContextual"/>
             </w:rPr>
           </w:pPr>
-          <w:hyperlink w:anchor="_Toc158132975" w:history="1">
+          <w:hyperlink w:anchor="_Toc161419762" w:history="1">
             <w:r>
               <w:rPr>
                 <w:rStyle w:val="Hyperlink"/>
@@ -4193,7 +4189,7 @@
                 <w:noProof/>
                 <w:webHidden/>
               </w:rPr>
-              <w:instrText xml:space="preserve"> PAGEREF _Toc158132975 \h </w:instrText>
+              <w:instrText xml:space="preserve"> PAGEREF _Toc161419762 \h </w:instrText>
             </w:r>
             <w:r>
               <w:rPr>
@@ -4239,7 +4235,7 @@
               <w14:ligatures w14:val="standardContextual"/>
             </w:rPr>
           </w:pPr>
-          <w:hyperlink w:anchor="_Toc158132976" w:history="1">
+          <w:hyperlink w:anchor="_Toc161419763" w:history="1">
             <w:r>
               <w:rPr>
                 <w:rStyle w:val="Hyperlink"/>
@@ -4283,7 +4279,7 @@
                 <w:noProof/>
                 <w:webHidden/>
               </w:rPr>
-              <w:instrText xml:space="preserve"> PAGEREF _Toc158132976 \h </w:instrText>
+              <w:instrText xml:space="preserve"> PAGEREF _Toc161419763 \h </w:instrText>
             </w:r>
             <w:r>
               <w:rPr>
@@ -4329,7 +4325,7 @@
               <w14:ligatures w14:val="standardContextual"/>
             </w:rPr>
           </w:pPr>
-          <w:hyperlink w:anchor="_Toc158132977" w:history="1">
+          <w:hyperlink w:anchor="_Toc161419764" w:history="1">
             <w:r>
               <w:rPr>
                 <w:rStyle w:val="Hyperlink"/>
@@ -4373,7 +4369,7 @@
                 <w:noProof/>
                 <w:webHidden/>
               </w:rPr>
-              <w:instrText xml:space="preserve"> PAGEREF _Toc158132977 \h </w:instrText>
+              <w:instrText xml:space="preserve"> PAGEREF _Toc161419764 \h </w:instrText>
             </w:r>
             <w:r>
               <w:rPr>
@@ -4419,7 +4415,7 @@
               <w14:ligatures w14:val="standardContextual"/>
             </w:rPr>
           </w:pPr>
-          <w:hyperlink w:anchor="_Toc158132978" w:history="1">
+          <w:hyperlink w:anchor="_Toc161419765" w:history="1">
             <w:r>
               <w:rPr>
                 <w:rStyle w:val="Hyperlink"/>
@@ -4463,7 +4459,7 @@
                 <w:noProof/>
                 <w:webHidden/>
               </w:rPr>
-              <w:instrText xml:space="preserve"> PAGEREF _Toc158132978 \h </w:instrText>
+              <w:instrText xml:space="preserve"> PAGEREF _Toc161419765 \h </w:instrText>
             </w:r>
             <w:r>
               <w:rPr>
@@ -4509,7 +4505,7 @@
               <w14:ligatures w14:val="standardContextual"/>
             </w:rPr>
           </w:pPr>
-          <w:hyperlink w:anchor="_Toc158132979" w:history="1">
+          <w:hyperlink w:anchor="_Toc161419766" w:history="1">
             <w:r>
               <w:rPr>
                 <w:rStyle w:val="Hyperlink"/>
@@ -4553,7 +4549,7 @@
                 <w:noProof/>
                 <w:webHidden/>
               </w:rPr>
-              <w:instrText xml:space="preserve"> PAGEREF _Toc158132979 \h </w:instrText>
+              <w:instrText xml:space="preserve"> PAGEREF _Toc161419766 \h </w:instrText>
             </w:r>
             <w:r>
               <w:rPr>
@@ -4599,7 +4595,7 @@
               <w14:ligatures w14:val="standardContextual"/>
             </w:rPr>
           </w:pPr>
-          <w:hyperlink w:anchor="_Toc158132980" w:history="1">
+          <w:hyperlink w:anchor="_Toc161419767" w:history="1">
             <w:r>
               <w:rPr>
                 <w:rStyle w:val="Hyperlink"/>
@@ -4643,7 +4639,7 @@
                 <w:noProof/>
                 <w:webHidden/>
               </w:rPr>
-              <w:instrText xml:space="preserve"> PAGEREF _Toc158132980 \h </w:instrText>
+              <w:instrText xml:space="preserve"> PAGEREF _Toc161419767 \h </w:instrText>
             </w:r>
             <w:r>
               <w:rPr>
@@ -4689,7 +4685,7 @@
               <w14:ligatures w14:val="standardContextual"/>
             </w:rPr>
           </w:pPr>
-          <w:hyperlink w:anchor="_Toc158132981" w:history="1">
+          <w:hyperlink w:anchor="_Toc161419768" w:history="1">
             <w:r>
               <w:rPr>
                 <w:rStyle w:val="Hyperlink"/>
@@ -4733,7 +4729,7 @@
                 <w:noProof/>
                 <w:webHidden/>
               </w:rPr>
-              <w:instrText xml:space="preserve"> PAGEREF _Toc158132981 \h </w:instrText>
+              <w:instrText xml:space="preserve"> PAGEREF _Toc161419768 \h </w:instrText>
             </w:r>
             <w:r>
               <w:rPr>
@@ -4779,7 +4775,7 @@
               <w14:ligatures w14:val="standardContextual"/>
             </w:rPr>
           </w:pPr>
-          <w:hyperlink w:anchor="_Toc158132982" w:history="1">
+          <w:hyperlink w:anchor="_Toc161419769" w:history="1">
             <w:r>
               <w:rPr>
                 <w:rStyle w:val="Hyperlink"/>
@@ -4823,7 +4819,7 @@
                 <w:noProof/>
                 <w:webHidden/>
               </w:rPr>
-              <w:instrText xml:space="preserve"> PAGEREF _Toc158132982 \h </w:instrText>
+              <w:instrText xml:space="preserve"> PAGEREF _Toc161419769 \h </w:instrText>
             </w:r>
             <w:r>
               <w:rPr>
@@ -4869,7 +4865,7 @@
               <w14:ligatures w14:val="standardContextual"/>
             </w:rPr>
           </w:pPr>
-          <w:hyperlink w:anchor="_Toc158132983" w:history="1">
+          <w:hyperlink w:anchor="_Toc161419770" w:history="1">
             <w:r>
               <w:rPr>
                 <w:rStyle w:val="Hyperlink"/>
@@ -4913,7 +4909,7 @@
                 <w:noProof/>
                 <w:webHidden/>
               </w:rPr>
-              <w:instrText xml:space="preserve"> PAGEREF _Toc158132983 \h </w:instrText>
+              <w:instrText xml:space="preserve"> PAGEREF _Toc161419770 \h </w:instrText>
             </w:r>
             <w:r>
               <w:rPr>
@@ -4959,7 +4955,7 @@
               <w14:ligatures w14:val="standardContextual"/>
             </w:rPr>
           </w:pPr>
-          <w:hyperlink w:anchor="_Toc158132984" w:history="1">
+          <w:hyperlink w:anchor="_Toc161419771" w:history="1">
             <w:r>
               <w:rPr>
                 <w:rStyle w:val="Hyperlink"/>
@@ -5003,7 +4999,7 @@
                 <w:noProof/>
                 <w:webHidden/>
               </w:rPr>
-              <w:instrText xml:space="preserve"> PAGEREF _Toc158132984 \h </w:instrText>
+              <w:instrText xml:space="preserve"> PAGEREF _Toc161419771 \h </w:instrText>
             </w:r>
             <w:r>
               <w:rPr>
@@ -5077,7 +5073,7 @@
           <w:numId w:val="8"/>
         </w:numPr>
       </w:pPr>
-      <w:bookmarkStart w:id="0" w:name="_Toc158132941"/>
+      <w:bookmarkStart w:id="0" w:name="_Toc161419728"/>
       <w:r>
         <w:lastRenderedPageBreak/>
         <w:t>Write a python program to design calculator.</w:t>
@@ -5601,7 +5597,7 @@
           <w:color w:val="000000"/>
         </w:rPr>
       </w:pPr>
-      <w:bookmarkStart w:id="1" w:name="_Toc158132942"/>
+      <w:bookmarkStart w:id="1" w:name="_Toc161419729"/>
       <w:r>
         <w:rPr>
           <w:rFonts w:cs="serif"/>
@@ -5705,7 +5701,7 @@
           <w:color w:val="000000"/>
         </w:rPr>
       </w:pPr>
-      <w:bookmarkStart w:id="2" w:name="_Toc158132943"/>
+      <w:bookmarkStart w:id="2" w:name="_Toc161419730"/>
       <w:r>
         <w:rPr>
           <w:rFonts w:cs="serif"/>
@@ -6198,7 +6194,7 @@
           <w:numId w:val="8"/>
         </w:numPr>
       </w:pPr>
-      <w:bookmarkStart w:id="3" w:name="_Toc158132944"/>
+      <w:bookmarkStart w:id="3" w:name="_Toc161419731"/>
       <w:r>
         <w:t>Write a program to swap two numbers.</w:t>
       </w:r>
@@ -6621,7 +6617,7 @@
           <w:numId w:val="8"/>
         </w:numPr>
       </w:pPr>
-      <w:bookmarkStart w:id="4" w:name="_Toc158132945"/>
+      <w:bookmarkStart w:id="4" w:name="_Toc161419732"/>
       <w:r>
         <w:t>Write a Python program to get a string made of the first 2 and the last 2 chars from a given a string. If the string length is less than 2, return instead the empty string.</w:t>
       </w:r>
@@ -6799,7 +6795,7 @@
           <w:bCs/>
         </w:rPr>
       </w:pPr>
-      <w:bookmarkStart w:id="5" w:name="_Toc158132946"/>
+      <w:bookmarkStart w:id="5" w:name="_Toc161419733"/>
       <w:r>
         <w:rPr>
           <w:bCs/>
@@ -6973,7 +6969,7 @@
           <w:bCs/>
         </w:rPr>
       </w:pPr>
-      <w:bookmarkStart w:id="6" w:name="_Toc158132947"/>
+      <w:bookmarkStart w:id="6" w:name="_Toc161419734"/>
       <w:r>
         <w:rPr>
           <w:bCs/>
@@ -7062,7 +7058,7 @@
           <w:bCs/>
         </w:rPr>
       </w:pPr>
-      <w:bookmarkStart w:id="7" w:name="_Toc158132948"/>
+      <w:bookmarkStart w:id="7" w:name="_Toc161419735"/>
       <w:proofErr w:type="spellStart"/>
       <w:r>
         <w:rPr>
@@ -7247,7 +7243,7 @@
           <w:bCs/>
         </w:rPr>
       </w:pPr>
-      <w:bookmarkStart w:id="8" w:name="_Toc158132949"/>
+      <w:bookmarkStart w:id="8" w:name="_Toc161419736"/>
       <w:r>
         <w:rPr>
           <w:bCs/>
@@ -7427,7 +7423,7 @@
           <w:bCs/>
         </w:rPr>
       </w:pPr>
-      <w:bookmarkStart w:id="9" w:name="_Toc158132950"/>
+      <w:bookmarkStart w:id="9" w:name="_Toc161419737"/>
       <w:r>
         <w:rPr>
           <w:bCs/>
@@ -7735,7 +7731,7 @@
           <w:rFonts w:cs="Times New Roman"/>
         </w:rPr>
       </w:pPr>
-      <w:bookmarkStart w:id="10" w:name="_Toc158132951"/>
+      <w:bookmarkStart w:id="10" w:name="_Toc161419738"/>
       <w:r>
         <w:rPr>
           <w:rFonts w:cs="Times New Roman"/>
@@ -7881,7 +7877,7 @@
           <w:rFonts w:cs="Times New Roman"/>
         </w:rPr>
       </w:pPr>
-      <w:bookmarkStart w:id="11" w:name="_Toc158132952"/>
+      <w:bookmarkStart w:id="11" w:name="_Toc161419739"/>
       <w:r>
         <w:rPr>
           <w:rFonts w:cs="Times New Roman"/>
@@ -8022,7 +8018,7 @@
           <w:rFonts w:cs="Times New Roman"/>
         </w:rPr>
       </w:pPr>
-      <w:bookmarkStart w:id="12" w:name="_Toc158132953"/>
+      <w:bookmarkStart w:id="12" w:name="_Toc161419740"/>
       <w:r>
         <w:rPr>
           <w:rFonts w:cs="Times New Roman"/>
@@ -8119,7 +8115,7 @@
           <w:rFonts w:cs="Times New Roman"/>
         </w:rPr>
       </w:pPr>
-      <w:bookmarkStart w:id="13" w:name="_Toc158132954"/>
+      <w:bookmarkStart w:id="13" w:name="_Toc161419741"/>
       <w:r>
         <w:rPr>
           <w:rFonts w:cs="Times New Roman"/>
@@ -8504,7 +8500,7 @@
           <w:rFonts w:cs="Times New Roman"/>
         </w:rPr>
       </w:pPr>
-      <w:bookmarkStart w:id="14" w:name="_Toc158132955"/>
+      <w:bookmarkStart w:id="14" w:name="_Toc161419742"/>
       <w:r>
         <w:rPr>
           <w:rFonts w:cs="Times New Roman"/>
@@ -8776,7 +8772,7 @@
           <w:bCs/>
         </w:rPr>
       </w:pPr>
-      <w:bookmarkStart w:id="15" w:name="_Toc158132956"/>
+      <w:bookmarkStart w:id="15" w:name="_Toc161419743"/>
       <w:r>
         <w:rPr>
           <w:rFonts w:cs="Times New Roman"/>
@@ -9061,7 +9057,7 @@
           <w:rFonts w:cs="Times New Roman"/>
         </w:rPr>
       </w:pPr>
-      <w:bookmarkStart w:id="16" w:name="_Toc158132957"/>
+      <w:bookmarkStart w:id="16" w:name="_Toc161419744"/>
       <w:r>
         <w:rPr>
           <w:rFonts w:cs="Times New Roman"/>
@@ -9312,7 +9308,7 @@
           <w:rFonts w:cs="Times New Roman"/>
         </w:rPr>
       </w:pPr>
-      <w:bookmarkStart w:id="17" w:name="_Toc158132958"/>
+      <w:bookmarkStart w:id="17" w:name="_Toc161419745"/>
       <w:r>
         <w:rPr>
           <w:rFonts w:cs="Times New Roman"/>
@@ -9653,7 +9649,7 @@
           <w:rFonts w:cs="Times New Roman"/>
         </w:rPr>
       </w:pPr>
-      <w:bookmarkStart w:id="18" w:name="_Toc158132959"/>
+      <w:bookmarkStart w:id="18" w:name="_Toc161419746"/>
       <w:r>
         <w:rPr>
           <w:rFonts w:cs="Times New Roman"/>
@@ -9819,7 +9815,7 @@
           <w:rFonts w:cs="Times New Roman"/>
         </w:rPr>
       </w:pPr>
-      <w:bookmarkStart w:id="19" w:name="_Toc158132960"/>
+      <w:bookmarkStart w:id="19" w:name="_Toc161419747"/>
       <w:r>
         <w:rPr>
           <w:rFonts w:cs="Times New Roman"/>
@@ -9987,7 +9983,7 @@
           <w:rFonts w:cs="Times New Roman"/>
         </w:rPr>
       </w:pPr>
-      <w:bookmarkStart w:id="20" w:name="_Toc158132961"/>
+      <w:bookmarkStart w:id="20" w:name="_Toc161419748"/>
       <w:r>
         <w:rPr>
           <w:rFonts w:cs="Times New Roman"/>
@@ -10187,7 +10183,7 @@
           <w:numId w:val="8"/>
         </w:numPr>
       </w:pPr>
-      <w:bookmarkStart w:id="21" w:name="_Toc158132962"/>
+      <w:bookmarkStart w:id="21" w:name="_Toc161419749"/>
       <w:r>
         <w:t>Write a program to calculate min and max values from a list of tuples.</w:t>
       </w:r>
@@ -10370,7 +10366,7 @@
           <w:numId w:val="8"/>
         </w:numPr>
       </w:pPr>
-      <w:bookmarkStart w:id="22" w:name="_Toc158132963"/>
+      <w:bookmarkStart w:id="22" w:name="_Toc161419750"/>
       <w:r>
         <w:t>Write a program to merge two list into list of tuples.</w:t>
       </w:r>
@@ -10552,7 +10548,7 @@
           <w:numId w:val="8"/>
         </w:numPr>
       </w:pPr>
-      <w:bookmarkStart w:id="23" w:name="_Toc158132964"/>
+      <w:bookmarkStart w:id="23" w:name="_Toc161419751"/>
       <w:r>
         <w:t>Given a list of tuples containing both int and string remove all the string from list of tuples.</w:t>
       </w:r>
@@ -10753,7 +10749,7 @@
           <w:numId w:val="8"/>
         </w:numPr>
       </w:pPr>
-      <w:bookmarkStart w:id="24" w:name="_Toc158132965"/>
+      <w:bookmarkStart w:id="24" w:name="_Toc161419752"/>
       <w:r>
         <w:t>WAP to find max and min value in a set and also find the length of the set</w:t>
       </w:r>
@@ -10890,7 +10886,7 @@
           <w:numId w:val="8"/>
         </w:numPr>
       </w:pPr>
-      <w:bookmarkStart w:id="25" w:name="_Toc158132966"/>
+      <w:bookmarkStart w:id="25" w:name="_Toc161419753"/>
       <w:r>
         <w:t>WAP to create union and intersection of sets</w:t>
       </w:r>
@@ -11015,7 +11011,7 @@
           <w:numId w:val="8"/>
         </w:numPr>
       </w:pPr>
-      <w:bookmarkStart w:id="26" w:name="_Toc158132967"/>
+      <w:bookmarkStart w:id="26" w:name="_Toc161419754"/>
       <w:r>
         <w:t>WAP to count no of vowels using set in a given string.</w:t>
       </w:r>
@@ -11181,7 +11177,7 @@
           <w:numId w:val="8"/>
         </w:numPr>
       </w:pPr>
-      <w:bookmarkStart w:id="27" w:name="_Toc158132968"/>
+      <w:bookmarkStart w:id="27" w:name="_Toc161419755"/>
       <w:r>
         <w:t>Write a python program to create a dictionary for library.</w:t>
       </w:r>
@@ -11425,7 +11421,7 @@
           <w:numId w:val="8"/>
         </w:numPr>
       </w:pPr>
-      <w:bookmarkStart w:id="28" w:name="_Toc158132969"/>
+      <w:bookmarkStart w:id="28" w:name="_Toc161419756"/>
       <w:r>
         <w:t xml:space="preserve">Write a python program to create computer accessory dictionary </w:t>
       </w:r>
@@ -11780,7 +11776,7 @@
           <w:numId w:val="8"/>
         </w:numPr>
       </w:pPr>
-      <w:bookmarkStart w:id="29" w:name="_Toc158132970"/>
+      <w:bookmarkStart w:id="29" w:name="_Toc161419757"/>
       <w:r>
         <w:lastRenderedPageBreak/>
         <w:t xml:space="preserve">Write a python program to match key values in two </w:t>
@@ -11982,7 +11978,7 @@
           <w:bCs/>
         </w:rPr>
       </w:pPr>
-      <w:bookmarkStart w:id="30" w:name="_Toc158132971"/>
+      <w:bookmarkStart w:id="30" w:name="_Toc161419758"/>
       <w:r>
         <w:rPr>
           <w:bCs/>
@@ -12102,7 +12098,7 @@
           <w:bCs/>
         </w:rPr>
       </w:pPr>
-      <w:bookmarkStart w:id="31" w:name="_Toc158132972"/>
+      <w:bookmarkStart w:id="31" w:name="_Toc161419759"/>
       <w:r>
         <w:rPr>
           <w:bCs/>
@@ -12307,7 +12303,7 @@
           <w:numId w:val="8"/>
         </w:numPr>
       </w:pPr>
-      <w:bookmarkStart w:id="32" w:name="_Toc158132973"/>
+      <w:bookmarkStart w:id="32" w:name="_Toc161419760"/>
       <w:r>
         <w:t xml:space="preserve">Write a program to read two double values from command line, perform division among them and display answer. Handle all possible errors using Exception Handling Mechanism and display appropriate </w:t>
       </w:r>
@@ -12474,7 +12470,7 @@
           <w:numId w:val="8"/>
         </w:numPr>
       </w:pPr>
-      <w:bookmarkStart w:id="33" w:name="_Toc158132974"/>
+      <w:bookmarkStart w:id="33" w:name="_Toc161419761"/>
       <w:r>
         <w:t>Write a method to compute addition of two matrices to get a resultant matrix. Call this method in main to have A= B+C+</w:t>
       </w:r>
@@ -13361,7 +13357,7 @@
           <w:numId w:val="8"/>
         </w:numPr>
       </w:pPr>
-      <w:bookmarkStart w:id="34" w:name="_Toc158132975"/>
+      <w:bookmarkStart w:id="34" w:name="_Toc161419762"/>
       <w:r>
         <w:t>Write a python program to read file contain and if file is not available then handle it using appropriate exception handling.</w:t>
       </w:r>
@@ -13517,7 +13513,7 @@
           <w:numId w:val="8"/>
         </w:numPr>
       </w:pPr>
-      <w:bookmarkStart w:id="35" w:name="_Toc158132976"/>
+      <w:bookmarkStart w:id="35" w:name="_Toc161419763"/>
       <w:r>
         <w:t xml:space="preserve">Write a python program to read two files and </w:t>
       </w:r>
@@ -13715,7 +13711,7 @@
           <w:numId w:val="8"/>
         </w:numPr>
       </w:pPr>
-      <w:bookmarkStart w:id="36" w:name="_Toc158132977"/>
+      <w:bookmarkStart w:id="36" w:name="_Toc161419764"/>
       <w:r>
         <w:t xml:space="preserve">Write a python class named circle constructed by a radius and two methods which will compute area and </w:t>
       </w:r>
@@ -13932,7 +13928,7 @@
           <w:numId w:val="8"/>
         </w:numPr>
       </w:pPr>
-      <w:bookmarkStart w:id="37" w:name="_Toc158132978"/>
+      <w:bookmarkStart w:id="37" w:name="_Toc161419765"/>
       <w:r>
         <w:t>Create a class Demo and also create method test () in it. Overload test () in four ways. First version takes no parameter, the second takes one integer parameter, and the third takes two integer parameters and fourth takes one double parameter.</w:t>
       </w:r>
@@ -14237,7 +14233,7 @@
           <w:numId w:val="8"/>
         </w:numPr>
       </w:pPr>
-      <w:bookmarkStart w:id="38" w:name="_Toc158132979"/>
+      <w:bookmarkStart w:id="38" w:name="_Toc161419766"/>
       <w:r>
         <w:t xml:space="preserve">create an abstract class shape and derive rectangle and circle from shape class. Implement abstract method of shape class in rectangle </w:t>
       </w:r>
@@ -14761,7 +14757,7 @@
           <w:numId w:val="8"/>
         </w:numPr>
       </w:pPr>
-      <w:bookmarkStart w:id="39" w:name="_Toc158132980"/>
+      <w:bookmarkStart w:id="39" w:name="_Toc161419767"/>
       <w:r>
         <w:t xml:space="preserve">Write a python program to convert date of </w:t>
       </w:r>
@@ -14921,7 +14917,7 @@
           <w:numId w:val="8"/>
         </w:numPr>
       </w:pPr>
-      <w:bookmarkStart w:id="40" w:name="_Toc158132981"/>
+      <w:bookmarkStart w:id="40" w:name="_Toc161419768"/>
       <w:r>
         <w:t>Write a python program to find occurrence and position of substrings within a string.</w:t>
       </w:r>
@@ -15052,7 +15048,7 @@
           <w:numId w:val="8"/>
         </w:numPr>
       </w:pPr>
-      <w:bookmarkStart w:id="41" w:name="_Toc158132982"/>
+      <w:bookmarkStart w:id="41" w:name="_Toc161419769"/>
       <w:r>
         <w:t>Write a python program to find sequences of one uppercase letter followed by lowercase letter.</w:t>
       </w:r>
@@ -15174,7 +15170,7 @@
           <w:szCs w:val="22"/>
         </w:rPr>
       </w:pPr>
-      <w:bookmarkStart w:id="42" w:name="_Toc158132983"/>
+      <w:bookmarkStart w:id="42" w:name="_Toc161419770"/>
       <w:r>
         <w:rPr>
           <w:sz w:val="22"/>
@@ -15201,58 +15197,3569 @@
       </w:r>
       <w:bookmarkEnd w:id="42"/>
     </w:p>
-    <w:p/>
-    <w:p/>
-    <w:p/>
-    <w:p/>
-    <w:p/>
-    <w:p/>
-    <w:p/>
-    <w:p/>
-    <w:p/>
-    <w:p/>
-    <w:p/>
-    <w:p/>
-    <w:p/>
-    <w:p/>
-    <w:p/>
-    <w:p/>
-    <w:p/>
-    <w:p/>
-    <w:p/>
-    <w:p/>
-    <w:p/>
-    <w:p/>
-    <w:p/>
-    <w:p/>
-    <w:p/>
-    <w:p/>
-    <w:p/>
-    <w:p/>
-    <w:p/>
-    <w:p/>
-    <w:p/>
-    <w:p/>
-    <w:p/>
-    <w:p/>
-    <w:p/>
-    <w:p/>
-    <w:p/>
-    <w:p/>
-    <w:p/>
-    <w:p/>
-    <w:p/>
-    <w:p/>
-    <w:p/>
-    <w:p/>
-    <w:p/>
-    <w:p/>
-    <w:p/>
-    <w:p/>
-    <w:p/>
-    <w:p/>
-    <w:p/>
-    <w:p/>
+    <w:p>
+      <w:pPr>
+        <w:rPr>
+          <w:sz w:val="20"/>
+          <w:szCs w:val="20"/>
+        </w:rPr>
+      </w:pPr>
+      <w:r>
+        <w:rPr>
+          <w:sz w:val="20"/>
+          <w:szCs w:val="20"/>
+        </w:rPr>
+        <w:t xml:space="preserve">import </w:t>
+      </w:r>
+      <w:proofErr w:type="spellStart"/>
+      <w:r>
+        <w:rPr>
+          <w:sz w:val="20"/>
+          <w:szCs w:val="20"/>
+        </w:rPr>
+        <w:t>tkinter</w:t>
+      </w:r>
+      <w:proofErr w:type="spellEnd"/>
+      <w:r>
+        <w:rPr>
+          <w:sz w:val="20"/>
+          <w:szCs w:val="20"/>
+        </w:rPr>
+        <w:t xml:space="preserve"> as </w:t>
+      </w:r>
+      <w:proofErr w:type="spellStart"/>
+      <w:r>
+        <w:rPr>
+          <w:sz w:val="20"/>
+          <w:szCs w:val="20"/>
+        </w:rPr>
+        <w:t>tk</w:t>
+      </w:r>
+      <w:proofErr w:type="spellEnd"/>
+    </w:p>
+    <w:p>
+      <w:pPr>
+        <w:rPr>
+          <w:sz w:val="20"/>
+          <w:szCs w:val="20"/>
+        </w:rPr>
+      </w:pPr>
+      <w:r>
+        <w:rPr>
+          <w:sz w:val="20"/>
+          <w:szCs w:val="20"/>
+        </w:rPr>
+        <w:t>op</w:t>
+      </w:r>
+      <w:proofErr w:type="gramStart"/>
+      <w:r>
+        <w:rPr>
+          <w:sz w:val="20"/>
+          <w:szCs w:val="20"/>
+        </w:rPr>
+        <w:t>=[</w:t>
+      </w:r>
+      <w:proofErr w:type="gramEnd"/>
+      <w:r>
+        <w:rPr>
+          <w:sz w:val="20"/>
+          <w:szCs w:val="20"/>
+        </w:rPr>
+        <w:t>'+','-','/','*','%']</w:t>
+      </w:r>
+    </w:p>
+    <w:p>
+      <w:pPr>
+        <w:rPr>
+          <w:sz w:val="20"/>
+          <w:szCs w:val="20"/>
+        </w:rPr>
+      </w:pPr>
+      <w:r>
+        <w:rPr>
+          <w:sz w:val="20"/>
+          <w:szCs w:val="20"/>
+        </w:rPr>
+        <w:t xml:space="preserve">def </w:t>
+      </w:r>
+      <w:proofErr w:type="spellStart"/>
+      <w:r>
+        <w:rPr>
+          <w:sz w:val="20"/>
+          <w:szCs w:val="20"/>
+        </w:rPr>
+        <w:t>button_click</w:t>
+      </w:r>
+      <w:proofErr w:type="spellEnd"/>
+      <w:r>
+        <w:rPr>
+          <w:sz w:val="20"/>
+          <w:szCs w:val="20"/>
+        </w:rPr>
+        <w:t>(number):</w:t>
+      </w:r>
+    </w:p>
+    <w:p>
+      <w:pPr>
+        <w:rPr>
+          <w:sz w:val="20"/>
+          <w:szCs w:val="20"/>
+        </w:rPr>
+      </w:pPr>
+      <w:r>
+        <w:rPr>
+          <w:sz w:val="20"/>
+          <w:szCs w:val="20"/>
+        </w:rPr>
+        <w:t xml:space="preserve">    current = </w:t>
+      </w:r>
+      <w:proofErr w:type="spellStart"/>
+      <w:proofErr w:type="gramStart"/>
+      <w:r>
+        <w:rPr>
+          <w:sz w:val="20"/>
+          <w:szCs w:val="20"/>
+        </w:rPr>
+        <w:t>entry.get</w:t>
+      </w:r>
+      <w:proofErr w:type="spellEnd"/>
+      <w:r>
+        <w:rPr>
+          <w:sz w:val="20"/>
+          <w:szCs w:val="20"/>
+        </w:rPr>
+        <w:t>(</w:t>
+      </w:r>
+      <w:proofErr w:type="gramEnd"/>
+      <w:r>
+        <w:rPr>
+          <w:sz w:val="20"/>
+          <w:szCs w:val="20"/>
+        </w:rPr>
+        <w:t>)</w:t>
+      </w:r>
+    </w:p>
+    <w:p>
+      <w:pPr>
+        <w:rPr>
+          <w:sz w:val="20"/>
+          <w:szCs w:val="20"/>
+        </w:rPr>
+      </w:pPr>
+      <w:r>
+        <w:rPr>
+          <w:sz w:val="20"/>
+          <w:szCs w:val="20"/>
+        </w:rPr>
+        <w:t xml:space="preserve">    </w:t>
+      </w:r>
+      <w:proofErr w:type="spellStart"/>
+      <w:proofErr w:type="gramStart"/>
+      <w:r>
+        <w:rPr>
+          <w:sz w:val="20"/>
+          <w:szCs w:val="20"/>
+        </w:rPr>
+        <w:t>entry.delete</w:t>
+      </w:r>
+      <w:proofErr w:type="spellEnd"/>
+      <w:proofErr w:type="gramEnd"/>
+      <w:r>
+        <w:rPr>
+          <w:sz w:val="20"/>
+          <w:szCs w:val="20"/>
+        </w:rPr>
+        <w:t xml:space="preserve">(0, </w:t>
+      </w:r>
+      <w:proofErr w:type="spellStart"/>
+      <w:r>
+        <w:rPr>
+          <w:sz w:val="20"/>
+          <w:szCs w:val="20"/>
+        </w:rPr>
+        <w:t>tk.END</w:t>
+      </w:r>
+      <w:proofErr w:type="spellEnd"/>
+      <w:r>
+        <w:rPr>
+          <w:sz w:val="20"/>
+          <w:szCs w:val="20"/>
+        </w:rPr>
+        <w:t>)</w:t>
+      </w:r>
+    </w:p>
+    <w:p>
+      <w:pPr>
+        <w:rPr>
+          <w:sz w:val="20"/>
+          <w:szCs w:val="20"/>
+        </w:rPr>
+      </w:pPr>
+      <w:r>
+        <w:rPr>
+          <w:sz w:val="20"/>
+          <w:szCs w:val="20"/>
+        </w:rPr>
+        <w:t xml:space="preserve">    if current=="0" and str(number</w:t>
+      </w:r>
+      <w:proofErr w:type="gramStart"/>
+      <w:r>
+        <w:rPr>
+          <w:sz w:val="20"/>
+          <w:szCs w:val="20"/>
+        </w:rPr>
+        <w:t>).</w:t>
+      </w:r>
+      <w:proofErr w:type="spellStart"/>
+      <w:r>
+        <w:rPr>
+          <w:sz w:val="20"/>
+          <w:szCs w:val="20"/>
+        </w:rPr>
+        <w:t>isdigit</w:t>
+      </w:r>
+      <w:proofErr w:type="spellEnd"/>
+      <w:proofErr w:type="gramEnd"/>
+      <w:r>
+        <w:rPr>
+          <w:sz w:val="20"/>
+          <w:szCs w:val="20"/>
+        </w:rPr>
+        <w:t>():</w:t>
+      </w:r>
+    </w:p>
+    <w:p>
+      <w:pPr>
+        <w:rPr>
+          <w:sz w:val="20"/>
+          <w:szCs w:val="20"/>
+        </w:rPr>
+      </w:pPr>
+      <w:r>
+        <w:rPr>
+          <w:sz w:val="20"/>
+          <w:szCs w:val="20"/>
+        </w:rPr>
+        <w:t xml:space="preserve">        </w:t>
+      </w:r>
+      <w:proofErr w:type="spellStart"/>
+      <w:proofErr w:type="gramStart"/>
+      <w:r>
+        <w:rPr>
+          <w:sz w:val="20"/>
+          <w:szCs w:val="20"/>
+        </w:rPr>
+        <w:t>entry.insert</w:t>
+      </w:r>
+      <w:proofErr w:type="spellEnd"/>
+      <w:proofErr w:type="gramEnd"/>
+      <w:r>
+        <w:rPr>
+          <w:sz w:val="20"/>
+          <w:szCs w:val="20"/>
+        </w:rPr>
+        <w:t>(0, str(number))</w:t>
+      </w:r>
+    </w:p>
+    <w:p>
+      <w:pPr>
+        <w:rPr>
+          <w:sz w:val="20"/>
+          <w:szCs w:val="20"/>
+        </w:rPr>
+      </w:pPr>
+      <w:r>
+        <w:rPr>
+          <w:sz w:val="20"/>
+          <w:szCs w:val="20"/>
+        </w:rPr>
+        <w:t xml:space="preserve">    </w:t>
+      </w:r>
+      <w:proofErr w:type="spellStart"/>
+      <w:r>
+        <w:rPr>
+          <w:sz w:val="20"/>
+          <w:szCs w:val="20"/>
+        </w:rPr>
+        <w:t>elif</w:t>
+      </w:r>
+      <w:proofErr w:type="spellEnd"/>
+      <w:r>
+        <w:rPr>
+          <w:sz w:val="20"/>
+          <w:szCs w:val="20"/>
+        </w:rPr>
+        <w:t>(</w:t>
+      </w:r>
+      <w:proofErr w:type="gramStart"/>
+      <w:r>
+        <w:rPr>
+          <w:sz w:val="20"/>
+          <w:szCs w:val="20"/>
+        </w:rPr>
+        <w:t>current[</w:t>
+      </w:r>
+      <w:proofErr w:type="gramEnd"/>
+      <w:r>
+        <w:rPr>
+          <w:sz w:val="20"/>
+          <w:szCs w:val="20"/>
+        </w:rPr>
+        <w:t>-1] in op or (current[-1]=="." and str(number)==".")):</w:t>
+      </w:r>
+    </w:p>
+    <w:p>
+      <w:pPr>
+        <w:rPr>
+          <w:sz w:val="20"/>
+          <w:szCs w:val="20"/>
+        </w:rPr>
+      </w:pPr>
+      <w:r>
+        <w:rPr>
+          <w:sz w:val="20"/>
+          <w:szCs w:val="20"/>
+        </w:rPr>
+        <w:t xml:space="preserve">        </w:t>
+      </w:r>
+      <w:proofErr w:type="spellStart"/>
+      <w:proofErr w:type="gramStart"/>
+      <w:r>
+        <w:rPr>
+          <w:sz w:val="20"/>
+          <w:szCs w:val="20"/>
+        </w:rPr>
+        <w:t>entry.delete</w:t>
+      </w:r>
+      <w:proofErr w:type="spellEnd"/>
+      <w:proofErr w:type="gramEnd"/>
+      <w:r>
+        <w:rPr>
+          <w:sz w:val="20"/>
+          <w:szCs w:val="20"/>
+        </w:rPr>
+        <w:t>(0,tk.END)</w:t>
+      </w:r>
+    </w:p>
+    <w:p>
+      <w:pPr>
+        <w:rPr>
+          <w:sz w:val="20"/>
+          <w:szCs w:val="20"/>
+        </w:rPr>
+      </w:pPr>
+      <w:r>
+        <w:rPr>
+          <w:sz w:val="20"/>
+          <w:szCs w:val="20"/>
+        </w:rPr>
+        <w:t xml:space="preserve">        </w:t>
+      </w:r>
+      <w:proofErr w:type="spellStart"/>
+      <w:proofErr w:type="gramStart"/>
+      <w:r>
+        <w:rPr>
+          <w:sz w:val="20"/>
+          <w:szCs w:val="20"/>
+        </w:rPr>
+        <w:t>entry.insert</w:t>
+      </w:r>
+      <w:proofErr w:type="spellEnd"/>
+      <w:proofErr w:type="gramEnd"/>
+      <w:r>
+        <w:rPr>
+          <w:sz w:val="20"/>
+          <w:szCs w:val="20"/>
+        </w:rPr>
+        <w:t>(0,current[:</w:t>
+      </w:r>
+      <w:proofErr w:type="spellStart"/>
+      <w:r>
+        <w:rPr>
+          <w:sz w:val="20"/>
+          <w:szCs w:val="20"/>
+        </w:rPr>
+        <w:t>len</w:t>
+      </w:r>
+      <w:proofErr w:type="spellEnd"/>
+      <w:r>
+        <w:rPr>
+          <w:sz w:val="20"/>
+          <w:szCs w:val="20"/>
+        </w:rPr>
+        <w:t>(current)-1]+str(number))</w:t>
+      </w:r>
+    </w:p>
+    <w:p>
+      <w:pPr>
+        <w:rPr>
+          <w:sz w:val="20"/>
+          <w:szCs w:val="20"/>
+        </w:rPr>
+      </w:pPr>
+      <w:r>
+        <w:rPr>
+          <w:sz w:val="20"/>
+          <w:szCs w:val="20"/>
+        </w:rPr>
+        <w:t xml:space="preserve">    else:</w:t>
+      </w:r>
+    </w:p>
+    <w:p>
+      <w:pPr>
+        <w:rPr>
+          <w:sz w:val="20"/>
+          <w:szCs w:val="20"/>
+        </w:rPr>
+      </w:pPr>
+      <w:r>
+        <w:rPr>
+          <w:sz w:val="20"/>
+          <w:szCs w:val="20"/>
+        </w:rPr>
+        <w:t xml:space="preserve">        </w:t>
+      </w:r>
+      <w:proofErr w:type="spellStart"/>
+      <w:proofErr w:type="gramStart"/>
+      <w:r>
+        <w:rPr>
+          <w:sz w:val="20"/>
+          <w:szCs w:val="20"/>
+        </w:rPr>
+        <w:t>entry.insert</w:t>
+      </w:r>
+      <w:proofErr w:type="spellEnd"/>
+      <w:proofErr w:type="gramEnd"/>
+      <w:r>
+        <w:rPr>
+          <w:sz w:val="20"/>
+          <w:szCs w:val="20"/>
+        </w:rPr>
+        <w:t xml:space="preserve">(0, </w:t>
+      </w:r>
+      <w:proofErr w:type="spellStart"/>
+      <w:r>
+        <w:rPr>
+          <w:sz w:val="20"/>
+          <w:szCs w:val="20"/>
+        </w:rPr>
+        <w:t>current+str</w:t>
+      </w:r>
+      <w:proofErr w:type="spellEnd"/>
+      <w:r>
+        <w:rPr>
+          <w:sz w:val="20"/>
+          <w:szCs w:val="20"/>
+        </w:rPr>
+        <w:t>(number))</w:t>
+      </w:r>
+    </w:p>
+    <w:p>
+      <w:pPr>
+        <w:rPr>
+          <w:sz w:val="20"/>
+          <w:szCs w:val="20"/>
+        </w:rPr>
+      </w:pPr>
+      <w:r>
+        <w:rPr>
+          <w:sz w:val="20"/>
+          <w:szCs w:val="20"/>
+        </w:rPr>
+        <w:t xml:space="preserve">def </w:t>
+      </w:r>
+      <w:proofErr w:type="gramStart"/>
+      <w:r>
+        <w:rPr>
+          <w:sz w:val="20"/>
+          <w:szCs w:val="20"/>
+        </w:rPr>
+        <w:t>clear(</w:t>
+      </w:r>
+      <w:proofErr w:type="gramEnd"/>
+      <w:r>
+        <w:rPr>
+          <w:sz w:val="20"/>
+          <w:szCs w:val="20"/>
+        </w:rPr>
+        <w:t>):</w:t>
+      </w:r>
+    </w:p>
+    <w:p>
+      <w:pPr>
+        <w:rPr>
+          <w:sz w:val="20"/>
+          <w:szCs w:val="20"/>
+        </w:rPr>
+      </w:pPr>
+      <w:r>
+        <w:rPr>
+          <w:sz w:val="20"/>
+          <w:szCs w:val="20"/>
+        </w:rPr>
+        <w:t xml:space="preserve">    if(</w:t>
+      </w:r>
+      <w:proofErr w:type="spellStart"/>
+      <w:proofErr w:type="gramStart"/>
+      <w:r>
+        <w:rPr>
+          <w:sz w:val="20"/>
+          <w:szCs w:val="20"/>
+        </w:rPr>
+        <w:t>entry.get</w:t>
+      </w:r>
+      <w:proofErr w:type="spellEnd"/>
+      <w:r>
+        <w:rPr>
+          <w:sz w:val="20"/>
+          <w:szCs w:val="20"/>
+        </w:rPr>
+        <w:t>(</w:t>
+      </w:r>
+      <w:proofErr w:type="gramEnd"/>
+      <w:r>
+        <w:rPr>
+          <w:sz w:val="20"/>
+          <w:szCs w:val="20"/>
+        </w:rPr>
+        <w:t>)!="0"):</w:t>
+      </w:r>
+    </w:p>
+    <w:p>
+      <w:pPr>
+        <w:rPr>
+          <w:sz w:val="20"/>
+          <w:szCs w:val="20"/>
+        </w:rPr>
+      </w:pPr>
+      <w:r>
+        <w:rPr>
+          <w:sz w:val="20"/>
+          <w:szCs w:val="20"/>
+        </w:rPr>
+        <w:t xml:space="preserve">        if </w:t>
+      </w:r>
+      <w:proofErr w:type="spellStart"/>
+      <w:r>
+        <w:rPr>
+          <w:sz w:val="20"/>
+          <w:szCs w:val="20"/>
+        </w:rPr>
+        <w:t>len</w:t>
+      </w:r>
+      <w:proofErr w:type="spellEnd"/>
+      <w:r>
+        <w:rPr>
+          <w:sz w:val="20"/>
+          <w:szCs w:val="20"/>
+        </w:rPr>
+        <w:t>(</w:t>
+      </w:r>
+      <w:proofErr w:type="spellStart"/>
+      <w:proofErr w:type="gramStart"/>
+      <w:r>
+        <w:rPr>
+          <w:sz w:val="20"/>
+          <w:szCs w:val="20"/>
+        </w:rPr>
+        <w:t>entry.get</w:t>
+      </w:r>
+      <w:proofErr w:type="spellEnd"/>
+      <w:r>
+        <w:rPr>
+          <w:sz w:val="20"/>
+          <w:szCs w:val="20"/>
+        </w:rPr>
+        <w:t>(</w:t>
+      </w:r>
+      <w:proofErr w:type="gramEnd"/>
+      <w:r>
+        <w:rPr>
+          <w:sz w:val="20"/>
+          <w:szCs w:val="20"/>
+        </w:rPr>
+        <w:t>))==1:</w:t>
+      </w:r>
+    </w:p>
+    <w:p>
+      <w:pPr>
+        <w:rPr>
+          <w:sz w:val="20"/>
+          <w:szCs w:val="20"/>
+        </w:rPr>
+      </w:pPr>
+      <w:r>
+        <w:rPr>
+          <w:sz w:val="20"/>
+          <w:szCs w:val="20"/>
+        </w:rPr>
+        <w:t xml:space="preserve">            </w:t>
+      </w:r>
+      <w:proofErr w:type="spellStart"/>
+      <w:proofErr w:type="gramStart"/>
+      <w:r>
+        <w:rPr>
+          <w:sz w:val="20"/>
+          <w:szCs w:val="20"/>
+        </w:rPr>
+        <w:t>entry.delete</w:t>
+      </w:r>
+      <w:proofErr w:type="spellEnd"/>
+      <w:proofErr w:type="gramEnd"/>
+      <w:r>
+        <w:rPr>
+          <w:sz w:val="20"/>
+          <w:szCs w:val="20"/>
+        </w:rPr>
+        <w:t>(0,0)</w:t>
+      </w:r>
+    </w:p>
+    <w:p>
+      <w:pPr>
+        <w:rPr>
+          <w:sz w:val="20"/>
+          <w:szCs w:val="20"/>
+        </w:rPr>
+      </w:pPr>
+      <w:r>
+        <w:rPr>
+          <w:sz w:val="20"/>
+          <w:szCs w:val="20"/>
+        </w:rPr>
+        <w:t xml:space="preserve">            </w:t>
+      </w:r>
+      <w:proofErr w:type="spellStart"/>
+      <w:proofErr w:type="gramStart"/>
+      <w:r>
+        <w:rPr>
+          <w:sz w:val="20"/>
+          <w:szCs w:val="20"/>
+        </w:rPr>
+        <w:t>entry.insert</w:t>
+      </w:r>
+      <w:proofErr w:type="spellEnd"/>
+      <w:proofErr w:type="gramEnd"/>
+      <w:r>
+        <w:rPr>
+          <w:sz w:val="20"/>
+          <w:szCs w:val="20"/>
+        </w:rPr>
+        <w:t>(0,"0")</w:t>
+      </w:r>
+    </w:p>
+    <w:p>
+      <w:pPr>
+        <w:rPr>
+          <w:sz w:val="20"/>
+          <w:szCs w:val="20"/>
+        </w:rPr>
+      </w:pPr>
+      <w:r>
+        <w:rPr>
+          <w:sz w:val="20"/>
+          <w:szCs w:val="20"/>
+        </w:rPr>
+        <w:t xml:space="preserve">        </w:t>
+      </w:r>
+      <w:proofErr w:type="spellStart"/>
+      <w:proofErr w:type="gramStart"/>
+      <w:r>
+        <w:rPr>
+          <w:sz w:val="20"/>
+          <w:szCs w:val="20"/>
+        </w:rPr>
+        <w:t>entry.delete</w:t>
+      </w:r>
+      <w:proofErr w:type="spellEnd"/>
+      <w:proofErr w:type="gramEnd"/>
+      <w:r>
+        <w:rPr>
+          <w:sz w:val="20"/>
+          <w:szCs w:val="20"/>
+        </w:rPr>
+        <w:t>(</w:t>
+      </w:r>
+      <w:proofErr w:type="spellStart"/>
+      <w:r>
+        <w:rPr>
+          <w:sz w:val="20"/>
+          <w:szCs w:val="20"/>
+        </w:rPr>
+        <w:t>len</w:t>
+      </w:r>
+      <w:proofErr w:type="spellEnd"/>
+      <w:r>
+        <w:rPr>
+          <w:sz w:val="20"/>
+          <w:szCs w:val="20"/>
+        </w:rPr>
+        <w:t>(</w:t>
+      </w:r>
+      <w:proofErr w:type="spellStart"/>
+      <w:r>
+        <w:rPr>
+          <w:sz w:val="20"/>
+          <w:szCs w:val="20"/>
+        </w:rPr>
+        <w:t>entry.get</w:t>
+      </w:r>
+      <w:proofErr w:type="spellEnd"/>
+      <w:r>
+        <w:rPr>
+          <w:sz w:val="20"/>
+          <w:szCs w:val="20"/>
+        </w:rPr>
+        <w:t>())-1,tk.END)</w:t>
+      </w:r>
+    </w:p>
+    <w:p>
+      <w:pPr>
+        <w:rPr>
+          <w:sz w:val="20"/>
+          <w:szCs w:val="20"/>
+        </w:rPr>
+      </w:pPr>
+      <w:r>
+        <w:rPr>
+          <w:sz w:val="20"/>
+          <w:szCs w:val="20"/>
+        </w:rPr>
+        <w:t xml:space="preserve">def </w:t>
+      </w:r>
+      <w:proofErr w:type="spellStart"/>
+      <w:proofErr w:type="gramStart"/>
+      <w:r>
+        <w:rPr>
+          <w:sz w:val="20"/>
+          <w:szCs w:val="20"/>
+        </w:rPr>
+        <w:t>allclear</w:t>
+      </w:r>
+      <w:proofErr w:type="spellEnd"/>
+      <w:r>
+        <w:rPr>
+          <w:sz w:val="20"/>
+          <w:szCs w:val="20"/>
+        </w:rPr>
+        <w:t>(</w:t>
+      </w:r>
+      <w:proofErr w:type="gramEnd"/>
+      <w:r>
+        <w:rPr>
+          <w:sz w:val="20"/>
+          <w:szCs w:val="20"/>
+        </w:rPr>
+        <w:t>):</w:t>
+      </w:r>
+    </w:p>
+    <w:p>
+      <w:pPr>
+        <w:rPr>
+          <w:sz w:val="20"/>
+          <w:szCs w:val="20"/>
+        </w:rPr>
+      </w:pPr>
+      <w:r>
+        <w:rPr>
+          <w:sz w:val="20"/>
+          <w:szCs w:val="20"/>
+        </w:rPr>
+        <w:t xml:space="preserve">    </w:t>
+      </w:r>
+      <w:proofErr w:type="spellStart"/>
+      <w:proofErr w:type="gramStart"/>
+      <w:r>
+        <w:rPr>
+          <w:sz w:val="20"/>
+          <w:szCs w:val="20"/>
+        </w:rPr>
+        <w:t>entry.delete</w:t>
+      </w:r>
+      <w:proofErr w:type="spellEnd"/>
+      <w:proofErr w:type="gramEnd"/>
+      <w:r>
+        <w:rPr>
+          <w:sz w:val="20"/>
+          <w:szCs w:val="20"/>
+        </w:rPr>
+        <w:t>(0,tk.END)</w:t>
+      </w:r>
+    </w:p>
+    <w:p>
+      <w:pPr>
+        <w:rPr>
+          <w:sz w:val="20"/>
+          <w:szCs w:val="20"/>
+        </w:rPr>
+      </w:pPr>
+      <w:r>
+        <w:rPr>
+          <w:sz w:val="20"/>
+          <w:szCs w:val="20"/>
+        </w:rPr>
+        <w:t xml:space="preserve">    </w:t>
+      </w:r>
+      <w:proofErr w:type="spellStart"/>
+      <w:proofErr w:type="gramStart"/>
+      <w:r>
+        <w:rPr>
+          <w:sz w:val="20"/>
+          <w:szCs w:val="20"/>
+        </w:rPr>
+        <w:t>entry.insert</w:t>
+      </w:r>
+      <w:proofErr w:type="spellEnd"/>
+      <w:proofErr w:type="gramEnd"/>
+      <w:r>
+        <w:rPr>
+          <w:sz w:val="20"/>
+          <w:szCs w:val="20"/>
+        </w:rPr>
+        <w:t>(0,"0")</w:t>
+      </w:r>
+    </w:p>
+    <w:p>
+      <w:pPr>
+        <w:rPr>
+          <w:sz w:val="20"/>
+          <w:szCs w:val="20"/>
+        </w:rPr>
+      </w:pPr>
+      <w:r>
+        <w:rPr>
+          <w:sz w:val="20"/>
+          <w:szCs w:val="20"/>
+        </w:rPr>
+        <w:t xml:space="preserve">def </w:t>
+      </w:r>
+      <w:proofErr w:type="gramStart"/>
+      <w:r>
+        <w:rPr>
+          <w:sz w:val="20"/>
+          <w:szCs w:val="20"/>
+        </w:rPr>
+        <w:t>equal(</w:t>
+      </w:r>
+      <w:proofErr w:type="gramEnd"/>
+      <w:r>
+        <w:rPr>
+          <w:sz w:val="20"/>
+          <w:szCs w:val="20"/>
+        </w:rPr>
+        <w:t>):</w:t>
+      </w:r>
+    </w:p>
+    <w:p>
+      <w:pPr>
+        <w:rPr>
+          <w:sz w:val="20"/>
+          <w:szCs w:val="20"/>
+        </w:rPr>
+      </w:pPr>
+      <w:r>
+        <w:rPr>
+          <w:sz w:val="20"/>
+          <w:szCs w:val="20"/>
+        </w:rPr>
+        <w:t xml:space="preserve">    try:</w:t>
+      </w:r>
+    </w:p>
+    <w:p>
+      <w:pPr>
+        <w:rPr>
+          <w:sz w:val="20"/>
+          <w:szCs w:val="20"/>
+        </w:rPr>
+      </w:pPr>
+      <w:r>
+        <w:rPr>
+          <w:sz w:val="20"/>
+          <w:szCs w:val="20"/>
+        </w:rPr>
+        <w:t xml:space="preserve">        result = eval(</w:t>
+      </w:r>
+      <w:proofErr w:type="spellStart"/>
+      <w:proofErr w:type="gramStart"/>
+      <w:r>
+        <w:rPr>
+          <w:sz w:val="20"/>
+          <w:szCs w:val="20"/>
+        </w:rPr>
+        <w:t>entry.get</w:t>
+      </w:r>
+      <w:proofErr w:type="spellEnd"/>
+      <w:r>
+        <w:rPr>
+          <w:sz w:val="20"/>
+          <w:szCs w:val="20"/>
+        </w:rPr>
+        <w:t>(</w:t>
+      </w:r>
+      <w:proofErr w:type="gramEnd"/>
+      <w:r>
+        <w:rPr>
+          <w:sz w:val="20"/>
+          <w:szCs w:val="20"/>
+        </w:rPr>
+        <w:t>))</w:t>
+      </w:r>
+    </w:p>
+    <w:p>
+      <w:pPr>
+        <w:rPr>
+          <w:sz w:val="20"/>
+          <w:szCs w:val="20"/>
+        </w:rPr>
+      </w:pPr>
+      <w:r>
+        <w:rPr>
+          <w:sz w:val="20"/>
+          <w:szCs w:val="20"/>
+        </w:rPr>
+        <w:t xml:space="preserve">        </w:t>
+      </w:r>
+      <w:proofErr w:type="spellStart"/>
+      <w:proofErr w:type="gramStart"/>
+      <w:r>
+        <w:rPr>
+          <w:sz w:val="20"/>
+          <w:szCs w:val="20"/>
+        </w:rPr>
+        <w:t>entry.delete</w:t>
+      </w:r>
+      <w:proofErr w:type="spellEnd"/>
+      <w:proofErr w:type="gramEnd"/>
+      <w:r>
+        <w:rPr>
+          <w:sz w:val="20"/>
+          <w:szCs w:val="20"/>
+        </w:rPr>
+        <w:t xml:space="preserve">(0, </w:t>
+      </w:r>
+      <w:proofErr w:type="spellStart"/>
+      <w:r>
+        <w:rPr>
+          <w:sz w:val="20"/>
+          <w:szCs w:val="20"/>
+        </w:rPr>
+        <w:t>tk.END</w:t>
+      </w:r>
+      <w:proofErr w:type="spellEnd"/>
+      <w:r>
+        <w:rPr>
+          <w:sz w:val="20"/>
+          <w:szCs w:val="20"/>
+        </w:rPr>
+        <w:t>)</w:t>
+      </w:r>
+    </w:p>
+    <w:p>
+      <w:pPr>
+        <w:rPr>
+          <w:sz w:val="20"/>
+          <w:szCs w:val="20"/>
+        </w:rPr>
+      </w:pPr>
+      <w:r>
+        <w:rPr>
+          <w:sz w:val="20"/>
+          <w:szCs w:val="20"/>
+        </w:rPr>
+        <w:t xml:space="preserve">        </w:t>
+      </w:r>
+      <w:proofErr w:type="spellStart"/>
+      <w:proofErr w:type="gramStart"/>
+      <w:r>
+        <w:rPr>
+          <w:sz w:val="20"/>
+          <w:szCs w:val="20"/>
+        </w:rPr>
+        <w:t>entry.insert</w:t>
+      </w:r>
+      <w:proofErr w:type="spellEnd"/>
+      <w:proofErr w:type="gramEnd"/>
+      <w:r>
+        <w:rPr>
+          <w:sz w:val="20"/>
+          <w:szCs w:val="20"/>
+        </w:rPr>
+        <w:t>(0, result)</w:t>
+      </w:r>
+    </w:p>
+    <w:p>
+      <w:pPr>
+        <w:rPr>
+          <w:sz w:val="20"/>
+          <w:szCs w:val="20"/>
+        </w:rPr>
+      </w:pPr>
+      <w:r>
+        <w:rPr>
+          <w:sz w:val="20"/>
+          <w:szCs w:val="20"/>
+        </w:rPr>
+        <w:t xml:space="preserve">    except:</w:t>
+      </w:r>
+    </w:p>
+    <w:p>
+      <w:pPr>
+        <w:rPr>
+          <w:sz w:val="20"/>
+          <w:szCs w:val="20"/>
+        </w:rPr>
+      </w:pPr>
+      <w:r>
+        <w:rPr>
+          <w:sz w:val="20"/>
+          <w:szCs w:val="20"/>
+        </w:rPr>
+        <w:t xml:space="preserve">        </w:t>
+      </w:r>
+      <w:proofErr w:type="spellStart"/>
+      <w:proofErr w:type="gramStart"/>
+      <w:r>
+        <w:rPr>
+          <w:sz w:val="20"/>
+          <w:szCs w:val="20"/>
+        </w:rPr>
+        <w:t>entry.delete</w:t>
+      </w:r>
+      <w:proofErr w:type="spellEnd"/>
+      <w:proofErr w:type="gramEnd"/>
+      <w:r>
+        <w:rPr>
+          <w:sz w:val="20"/>
+          <w:szCs w:val="20"/>
+        </w:rPr>
+        <w:t xml:space="preserve">(0, </w:t>
+      </w:r>
+      <w:proofErr w:type="spellStart"/>
+      <w:r>
+        <w:rPr>
+          <w:sz w:val="20"/>
+          <w:szCs w:val="20"/>
+        </w:rPr>
+        <w:t>tk.END</w:t>
+      </w:r>
+      <w:proofErr w:type="spellEnd"/>
+      <w:r>
+        <w:rPr>
+          <w:sz w:val="20"/>
+          <w:szCs w:val="20"/>
+        </w:rPr>
+        <w:t>)</w:t>
+      </w:r>
+    </w:p>
+    <w:p>
+      <w:pPr>
+        <w:rPr>
+          <w:sz w:val="20"/>
+          <w:szCs w:val="20"/>
+        </w:rPr>
+      </w:pPr>
+      <w:r>
+        <w:rPr>
+          <w:sz w:val="20"/>
+          <w:szCs w:val="20"/>
+        </w:rPr>
+        <w:t xml:space="preserve">        </w:t>
+      </w:r>
+      <w:proofErr w:type="spellStart"/>
+      <w:proofErr w:type="gramStart"/>
+      <w:r>
+        <w:rPr>
+          <w:sz w:val="20"/>
+          <w:szCs w:val="20"/>
+        </w:rPr>
+        <w:t>entry.insert</w:t>
+      </w:r>
+      <w:proofErr w:type="spellEnd"/>
+      <w:proofErr w:type="gramEnd"/>
+      <w:r>
+        <w:rPr>
+          <w:sz w:val="20"/>
+          <w:szCs w:val="20"/>
+        </w:rPr>
+        <w:t>(0, "Error")</w:t>
+      </w:r>
+    </w:p>
+    <w:p>
+      <w:pPr>
+        <w:rPr>
+          <w:sz w:val="20"/>
+          <w:szCs w:val="20"/>
+        </w:rPr>
+      </w:pPr>
+      <w:r>
+        <w:rPr>
+          <w:sz w:val="20"/>
+          <w:szCs w:val="20"/>
+        </w:rPr>
+        <w:t xml:space="preserve">def </w:t>
+      </w:r>
+      <w:proofErr w:type="spellStart"/>
+      <w:r>
+        <w:rPr>
+          <w:sz w:val="20"/>
+          <w:szCs w:val="20"/>
+        </w:rPr>
+        <w:t>on_key_</w:t>
+      </w:r>
+      <w:proofErr w:type="gramStart"/>
+      <w:r>
+        <w:rPr>
+          <w:sz w:val="20"/>
+          <w:szCs w:val="20"/>
+        </w:rPr>
+        <w:t>press</w:t>
+      </w:r>
+      <w:proofErr w:type="spellEnd"/>
+      <w:r>
+        <w:rPr>
+          <w:sz w:val="20"/>
+          <w:szCs w:val="20"/>
+        </w:rPr>
+        <w:t>(</w:t>
+      </w:r>
+      <w:proofErr w:type="gramEnd"/>
+      <w:r>
+        <w:rPr>
+          <w:sz w:val="20"/>
+          <w:szCs w:val="20"/>
+        </w:rPr>
+        <w:t>):</w:t>
+      </w:r>
+    </w:p>
+    <w:p>
+      <w:pPr>
+        <w:rPr>
+          <w:sz w:val="20"/>
+          <w:szCs w:val="20"/>
+        </w:rPr>
+      </w:pPr>
+      <w:r>
+        <w:rPr>
+          <w:sz w:val="20"/>
+          <w:szCs w:val="20"/>
+        </w:rPr>
+        <w:t xml:space="preserve">    pass</w:t>
+      </w:r>
+    </w:p>
+    <w:p>
+      <w:pPr>
+        <w:rPr>
+          <w:sz w:val="20"/>
+          <w:szCs w:val="20"/>
+        </w:rPr>
+      </w:pPr>
+      <w:r>
+        <w:rPr>
+          <w:sz w:val="20"/>
+          <w:szCs w:val="20"/>
+        </w:rPr>
+        <w:t xml:space="preserve">root = </w:t>
+      </w:r>
+      <w:proofErr w:type="spellStart"/>
+      <w:proofErr w:type="gramStart"/>
+      <w:r>
+        <w:rPr>
+          <w:sz w:val="20"/>
+          <w:szCs w:val="20"/>
+        </w:rPr>
+        <w:t>tk.Tk</w:t>
+      </w:r>
+      <w:proofErr w:type="spellEnd"/>
+      <w:proofErr w:type="gramEnd"/>
+      <w:r>
+        <w:rPr>
+          <w:sz w:val="20"/>
+          <w:szCs w:val="20"/>
+        </w:rPr>
+        <w:t>()</w:t>
+      </w:r>
+    </w:p>
+    <w:p>
+      <w:pPr>
+        <w:rPr>
+          <w:sz w:val="20"/>
+          <w:szCs w:val="20"/>
+        </w:rPr>
+      </w:pPr>
+      <w:proofErr w:type="spellStart"/>
+      <w:proofErr w:type="gramStart"/>
+      <w:r>
+        <w:rPr>
+          <w:sz w:val="20"/>
+          <w:szCs w:val="20"/>
+        </w:rPr>
+        <w:t>root.title</w:t>
+      </w:r>
+      <w:proofErr w:type="spellEnd"/>
+      <w:proofErr w:type="gramEnd"/>
+      <w:r>
+        <w:rPr>
+          <w:sz w:val="20"/>
+          <w:szCs w:val="20"/>
+        </w:rPr>
+        <w:t>("Calculator by Darshil Solanki")</w:t>
+      </w:r>
+    </w:p>
+    <w:p>
+      <w:pPr>
+        <w:rPr>
+          <w:sz w:val="20"/>
+          <w:szCs w:val="20"/>
+        </w:rPr>
+      </w:pPr>
+      <w:proofErr w:type="spellStart"/>
+      <w:proofErr w:type="gramStart"/>
+      <w:r>
+        <w:rPr>
+          <w:sz w:val="20"/>
+          <w:szCs w:val="20"/>
+        </w:rPr>
+        <w:t>root.geometry</w:t>
+      </w:r>
+      <w:proofErr w:type="spellEnd"/>
+      <w:proofErr w:type="gramEnd"/>
+      <w:r>
+        <w:rPr>
+          <w:sz w:val="20"/>
+          <w:szCs w:val="20"/>
+        </w:rPr>
+        <w:t>("385x350")</w:t>
+      </w:r>
+    </w:p>
+    <w:p>
+      <w:pPr>
+        <w:rPr>
+          <w:sz w:val="20"/>
+          <w:szCs w:val="20"/>
+        </w:rPr>
+      </w:pPr>
+      <w:r>
+        <w:rPr>
+          <w:sz w:val="20"/>
+          <w:szCs w:val="20"/>
+        </w:rPr>
+        <w:t xml:space="preserve">entry = </w:t>
+      </w:r>
+      <w:proofErr w:type="spellStart"/>
+      <w:proofErr w:type="gramStart"/>
+      <w:r>
+        <w:rPr>
+          <w:sz w:val="20"/>
+          <w:szCs w:val="20"/>
+        </w:rPr>
+        <w:t>tk.Entry</w:t>
+      </w:r>
+      <w:proofErr w:type="spellEnd"/>
+      <w:proofErr w:type="gramEnd"/>
+      <w:r>
+        <w:rPr>
+          <w:sz w:val="20"/>
+          <w:szCs w:val="20"/>
+        </w:rPr>
+        <w:t xml:space="preserve">(root, width=35, </w:t>
+      </w:r>
+      <w:proofErr w:type="spellStart"/>
+      <w:r>
+        <w:rPr>
+          <w:sz w:val="20"/>
+          <w:szCs w:val="20"/>
+        </w:rPr>
+        <w:t>borderwidth</w:t>
+      </w:r>
+      <w:proofErr w:type="spellEnd"/>
+      <w:r>
+        <w:rPr>
+          <w:sz w:val="20"/>
+          <w:szCs w:val="20"/>
+        </w:rPr>
+        <w:t>=5)</w:t>
+      </w:r>
+    </w:p>
+    <w:p>
+      <w:pPr>
+        <w:rPr>
+          <w:sz w:val="20"/>
+          <w:szCs w:val="20"/>
+        </w:rPr>
+      </w:pPr>
+      <w:proofErr w:type="spellStart"/>
+      <w:proofErr w:type="gramStart"/>
+      <w:r>
+        <w:rPr>
+          <w:sz w:val="20"/>
+          <w:szCs w:val="20"/>
+        </w:rPr>
+        <w:t>entry.grid</w:t>
+      </w:r>
+      <w:proofErr w:type="spellEnd"/>
+      <w:proofErr w:type="gramEnd"/>
+      <w:r>
+        <w:rPr>
+          <w:sz w:val="20"/>
+          <w:szCs w:val="20"/>
+        </w:rPr>
+        <w:t xml:space="preserve">(row=0, column=0, </w:t>
+      </w:r>
+      <w:proofErr w:type="spellStart"/>
+      <w:r>
+        <w:rPr>
+          <w:sz w:val="20"/>
+          <w:szCs w:val="20"/>
+        </w:rPr>
+        <w:t>columnspan</w:t>
+      </w:r>
+      <w:proofErr w:type="spellEnd"/>
+      <w:r>
+        <w:rPr>
+          <w:sz w:val="20"/>
+          <w:szCs w:val="20"/>
+        </w:rPr>
+        <w:t>=4)</w:t>
+      </w:r>
+    </w:p>
+    <w:p>
+      <w:pPr>
+        <w:rPr>
+          <w:sz w:val="20"/>
+          <w:szCs w:val="20"/>
+        </w:rPr>
+      </w:pPr>
+      <w:proofErr w:type="spellStart"/>
+      <w:proofErr w:type="gramStart"/>
+      <w:r>
+        <w:rPr>
+          <w:sz w:val="20"/>
+          <w:szCs w:val="20"/>
+        </w:rPr>
+        <w:t>entry.insert</w:t>
+      </w:r>
+      <w:proofErr w:type="spellEnd"/>
+      <w:proofErr w:type="gramEnd"/>
+      <w:r>
+        <w:rPr>
+          <w:sz w:val="20"/>
+          <w:szCs w:val="20"/>
+        </w:rPr>
+        <w:t>(0,"0")</w:t>
+      </w:r>
+    </w:p>
+    <w:p>
+      <w:pPr>
+        <w:rPr>
+          <w:sz w:val="20"/>
+          <w:szCs w:val="20"/>
+        </w:rPr>
+      </w:pPr>
+      <w:r>
+        <w:rPr>
+          <w:sz w:val="20"/>
+          <w:szCs w:val="20"/>
+        </w:rPr>
+        <w:t xml:space="preserve">button_1 = </w:t>
+      </w:r>
+      <w:proofErr w:type="spellStart"/>
+      <w:proofErr w:type="gramStart"/>
+      <w:r>
+        <w:rPr>
+          <w:sz w:val="20"/>
+          <w:szCs w:val="20"/>
+        </w:rPr>
+        <w:t>tk.Button</w:t>
+      </w:r>
+      <w:proofErr w:type="spellEnd"/>
+      <w:proofErr w:type="gramEnd"/>
+      <w:r>
+        <w:rPr>
+          <w:sz w:val="20"/>
+          <w:szCs w:val="20"/>
+        </w:rPr>
+        <w:t xml:space="preserve">(root, text="1", </w:t>
+      </w:r>
+      <w:proofErr w:type="spellStart"/>
+      <w:r>
+        <w:rPr>
+          <w:sz w:val="20"/>
+          <w:szCs w:val="20"/>
+        </w:rPr>
+        <w:t>padx</w:t>
+      </w:r>
+      <w:proofErr w:type="spellEnd"/>
+      <w:r>
+        <w:rPr>
+          <w:sz w:val="20"/>
+          <w:szCs w:val="20"/>
+        </w:rPr>
+        <w:t xml:space="preserve">=40, </w:t>
+      </w:r>
+      <w:proofErr w:type="spellStart"/>
+      <w:r>
+        <w:rPr>
+          <w:sz w:val="20"/>
+          <w:szCs w:val="20"/>
+        </w:rPr>
+        <w:t>pady</w:t>
+      </w:r>
+      <w:proofErr w:type="spellEnd"/>
+      <w:r>
+        <w:rPr>
+          <w:sz w:val="20"/>
+          <w:szCs w:val="20"/>
+        </w:rPr>
+        <w:t xml:space="preserve">=20, command=lambda: </w:t>
+      </w:r>
+      <w:proofErr w:type="spellStart"/>
+      <w:r>
+        <w:rPr>
+          <w:sz w:val="20"/>
+          <w:szCs w:val="20"/>
+        </w:rPr>
+        <w:t>button_click</w:t>
+      </w:r>
+      <w:proofErr w:type="spellEnd"/>
+      <w:r>
+        <w:rPr>
+          <w:sz w:val="20"/>
+          <w:szCs w:val="20"/>
+        </w:rPr>
+        <w:t>(1))</w:t>
+      </w:r>
+    </w:p>
+    <w:p>
+      <w:pPr>
+        <w:rPr>
+          <w:sz w:val="20"/>
+          <w:szCs w:val="20"/>
+        </w:rPr>
+      </w:pPr>
+      <w:r>
+        <w:rPr>
+          <w:sz w:val="20"/>
+          <w:szCs w:val="20"/>
+        </w:rPr>
+        <w:t xml:space="preserve">button_2 = </w:t>
+      </w:r>
+      <w:proofErr w:type="spellStart"/>
+      <w:proofErr w:type="gramStart"/>
+      <w:r>
+        <w:rPr>
+          <w:sz w:val="20"/>
+          <w:szCs w:val="20"/>
+        </w:rPr>
+        <w:t>tk.Button</w:t>
+      </w:r>
+      <w:proofErr w:type="spellEnd"/>
+      <w:proofErr w:type="gramEnd"/>
+      <w:r>
+        <w:rPr>
+          <w:sz w:val="20"/>
+          <w:szCs w:val="20"/>
+        </w:rPr>
+        <w:t xml:space="preserve">(root, text="2", </w:t>
+      </w:r>
+      <w:proofErr w:type="spellStart"/>
+      <w:r>
+        <w:rPr>
+          <w:sz w:val="20"/>
+          <w:szCs w:val="20"/>
+        </w:rPr>
+        <w:t>padx</w:t>
+      </w:r>
+      <w:proofErr w:type="spellEnd"/>
+      <w:r>
+        <w:rPr>
+          <w:sz w:val="20"/>
+          <w:szCs w:val="20"/>
+        </w:rPr>
+        <w:t xml:space="preserve">=40, </w:t>
+      </w:r>
+      <w:proofErr w:type="spellStart"/>
+      <w:r>
+        <w:rPr>
+          <w:sz w:val="20"/>
+          <w:szCs w:val="20"/>
+        </w:rPr>
+        <w:t>pady</w:t>
+      </w:r>
+      <w:proofErr w:type="spellEnd"/>
+      <w:r>
+        <w:rPr>
+          <w:sz w:val="20"/>
+          <w:szCs w:val="20"/>
+        </w:rPr>
+        <w:t xml:space="preserve">=20, command=lambda: </w:t>
+      </w:r>
+      <w:proofErr w:type="spellStart"/>
+      <w:r>
+        <w:rPr>
+          <w:sz w:val="20"/>
+          <w:szCs w:val="20"/>
+        </w:rPr>
+        <w:t>button_click</w:t>
+      </w:r>
+      <w:proofErr w:type="spellEnd"/>
+      <w:r>
+        <w:rPr>
+          <w:sz w:val="20"/>
+          <w:szCs w:val="20"/>
+        </w:rPr>
+        <w:t>(2))</w:t>
+      </w:r>
+    </w:p>
+    <w:p>
+      <w:pPr>
+        <w:rPr>
+          <w:sz w:val="20"/>
+          <w:szCs w:val="20"/>
+        </w:rPr>
+      </w:pPr>
+      <w:r>
+        <w:rPr>
+          <w:sz w:val="20"/>
+          <w:szCs w:val="20"/>
+        </w:rPr>
+        <w:t xml:space="preserve">button_3 = </w:t>
+      </w:r>
+      <w:proofErr w:type="spellStart"/>
+      <w:proofErr w:type="gramStart"/>
+      <w:r>
+        <w:rPr>
+          <w:sz w:val="20"/>
+          <w:szCs w:val="20"/>
+        </w:rPr>
+        <w:t>tk.Button</w:t>
+      </w:r>
+      <w:proofErr w:type="spellEnd"/>
+      <w:proofErr w:type="gramEnd"/>
+      <w:r>
+        <w:rPr>
+          <w:sz w:val="20"/>
+          <w:szCs w:val="20"/>
+        </w:rPr>
+        <w:t xml:space="preserve">(root, text="3", </w:t>
+      </w:r>
+      <w:proofErr w:type="spellStart"/>
+      <w:r>
+        <w:rPr>
+          <w:sz w:val="20"/>
+          <w:szCs w:val="20"/>
+        </w:rPr>
+        <w:t>padx</w:t>
+      </w:r>
+      <w:proofErr w:type="spellEnd"/>
+      <w:r>
+        <w:rPr>
+          <w:sz w:val="20"/>
+          <w:szCs w:val="20"/>
+        </w:rPr>
+        <w:t xml:space="preserve">=40, </w:t>
+      </w:r>
+      <w:proofErr w:type="spellStart"/>
+      <w:r>
+        <w:rPr>
+          <w:sz w:val="20"/>
+          <w:szCs w:val="20"/>
+        </w:rPr>
+        <w:t>pady</w:t>
+      </w:r>
+      <w:proofErr w:type="spellEnd"/>
+      <w:r>
+        <w:rPr>
+          <w:sz w:val="20"/>
+          <w:szCs w:val="20"/>
+        </w:rPr>
+        <w:t xml:space="preserve">=20, command=lambda: </w:t>
+      </w:r>
+      <w:proofErr w:type="spellStart"/>
+      <w:r>
+        <w:rPr>
+          <w:sz w:val="20"/>
+          <w:szCs w:val="20"/>
+        </w:rPr>
+        <w:t>button_click</w:t>
+      </w:r>
+      <w:proofErr w:type="spellEnd"/>
+      <w:r>
+        <w:rPr>
+          <w:sz w:val="20"/>
+          <w:szCs w:val="20"/>
+        </w:rPr>
+        <w:t>(3))</w:t>
+      </w:r>
+    </w:p>
+    <w:p>
+      <w:pPr>
+        <w:rPr>
+          <w:sz w:val="20"/>
+          <w:szCs w:val="20"/>
+        </w:rPr>
+      </w:pPr>
+      <w:r>
+        <w:rPr>
+          <w:sz w:val="20"/>
+          <w:szCs w:val="20"/>
+        </w:rPr>
+        <w:t xml:space="preserve">button_4 = </w:t>
+      </w:r>
+      <w:proofErr w:type="spellStart"/>
+      <w:proofErr w:type="gramStart"/>
+      <w:r>
+        <w:rPr>
+          <w:sz w:val="20"/>
+          <w:szCs w:val="20"/>
+        </w:rPr>
+        <w:t>tk.Button</w:t>
+      </w:r>
+      <w:proofErr w:type="spellEnd"/>
+      <w:proofErr w:type="gramEnd"/>
+      <w:r>
+        <w:rPr>
+          <w:sz w:val="20"/>
+          <w:szCs w:val="20"/>
+        </w:rPr>
+        <w:t xml:space="preserve">(root, text="4", </w:t>
+      </w:r>
+      <w:proofErr w:type="spellStart"/>
+      <w:r>
+        <w:rPr>
+          <w:sz w:val="20"/>
+          <w:szCs w:val="20"/>
+        </w:rPr>
+        <w:t>padx</w:t>
+      </w:r>
+      <w:proofErr w:type="spellEnd"/>
+      <w:r>
+        <w:rPr>
+          <w:sz w:val="20"/>
+          <w:szCs w:val="20"/>
+        </w:rPr>
+        <w:t xml:space="preserve">=40, </w:t>
+      </w:r>
+      <w:proofErr w:type="spellStart"/>
+      <w:r>
+        <w:rPr>
+          <w:sz w:val="20"/>
+          <w:szCs w:val="20"/>
+        </w:rPr>
+        <w:t>pady</w:t>
+      </w:r>
+      <w:proofErr w:type="spellEnd"/>
+      <w:r>
+        <w:rPr>
+          <w:sz w:val="20"/>
+          <w:szCs w:val="20"/>
+        </w:rPr>
+        <w:t xml:space="preserve">=20, command=lambda: </w:t>
+      </w:r>
+      <w:proofErr w:type="spellStart"/>
+      <w:r>
+        <w:rPr>
+          <w:sz w:val="20"/>
+          <w:szCs w:val="20"/>
+        </w:rPr>
+        <w:t>button_click</w:t>
+      </w:r>
+      <w:proofErr w:type="spellEnd"/>
+      <w:r>
+        <w:rPr>
+          <w:sz w:val="20"/>
+          <w:szCs w:val="20"/>
+        </w:rPr>
+        <w:t>(4))</w:t>
+      </w:r>
+    </w:p>
+    <w:p>
+      <w:pPr>
+        <w:rPr>
+          <w:sz w:val="20"/>
+          <w:szCs w:val="20"/>
+        </w:rPr>
+      </w:pPr>
+      <w:r>
+        <w:rPr>
+          <w:sz w:val="20"/>
+          <w:szCs w:val="20"/>
+        </w:rPr>
+        <w:t xml:space="preserve">button_5 = </w:t>
+      </w:r>
+      <w:proofErr w:type="spellStart"/>
+      <w:proofErr w:type="gramStart"/>
+      <w:r>
+        <w:rPr>
+          <w:sz w:val="20"/>
+          <w:szCs w:val="20"/>
+        </w:rPr>
+        <w:t>tk.Button</w:t>
+      </w:r>
+      <w:proofErr w:type="spellEnd"/>
+      <w:proofErr w:type="gramEnd"/>
+      <w:r>
+        <w:rPr>
+          <w:sz w:val="20"/>
+          <w:szCs w:val="20"/>
+        </w:rPr>
+        <w:t xml:space="preserve">(root, text="5", </w:t>
+      </w:r>
+      <w:proofErr w:type="spellStart"/>
+      <w:r>
+        <w:rPr>
+          <w:sz w:val="20"/>
+          <w:szCs w:val="20"/>
+        </w:rPr>
+        <w:t>padx</w:t>
+      </w:r>
+      <w:proofErr w:type="spellEnd"/>
+      <w:r>
+        <w:rPr>
+          <w:sz w:val="20"/>
+          <w:szCs w:val="20"/>
+        </w:rPr>
+        <w:t xml:space="preserve">=40, </w:t>
+      </w:r>
+      <w:proofErr w:type="spellStart"/>
+      <w:r>
+        <w:rPr>
+          <w:sz w:val="20"/>
+          <w:szCs w:val="20"/>
+        </w:rPr>
+        <w:t>pady</w:t>
+      </w:r>
+      <w:proofErr w:type="spellEnd"/>
+      <w:r>
+        <w:rPr>
+          <w:sz w:val="20"/>
+          <w:szCs w:val="20"/>
+        </w:rPr>
+        <w:t xml:space="preserve">=20, command=lambda: </w:t>
+      </w:r>
+      <w:proofErr w:type="spellStart"/>
+      <w:r>
+        <w:rPr>
+          <w:sz w:val="20"/>
+          <w:szCs w:val="20"/>
+        </w:rPr>
+        <w:t>button_click</w:t>
+      </w:r>
+      <w:proofErr w:type="spellEnd"/>
+      <w:r>
+        <w:rPr>
+          <w:sz w:val="20"/>
+          <w:szCs w:val="20"/>
+        </w:rPr>
+        <w:t>(5))</w:t>
+      </w:r>
+    </w:p>
+    <w:p>
+      <w:pPr>
+        <w:rPr>
+          <w:sz w:val="20"/>
+          <w:szCs w:val="20"/>
+        </w:rPr>
+      </w:pPr>
+      <w:r>
+        <w:rPr>
+          <w:sz w:val="20"/>
+          <w:szCs w:val="20"/>
+        </w:rPr>
+        <w:t xml:space="preserve">button_6 = </w:t>
+      </w:r>
+      <w:proofErr w:type="spellStart"/>
+      <w:proofErr w:type="gramStart"/>
+      <w:r>
+        <w:rPr>
+          <w:sz w:val="20"/>
+          <w:szCs w:val="20"/>
+        </w:rPr>
+        <w:t>tk.Button</w:t>
+      </w:r>
+      <w:proofErr w:type="spellEnd"/>
+      <w:proofErr w:type="gramEnd"/>
+      <w:r>
+        <w:rPr>
+          <w:sz w:val="20"/>
+          <w:szCs w:val="20"/>
+        </w:rPr>
+        <w:t xml:space="preserve">(root, text="6", </w:t>
+      </w:r>
+      <w:proofErr w:type="spellStart"/>
+      <w:r>
+        <w:rPr>
+          <w:sz w:val="20"/>
+          <w:szCs w:val="20"/>
+        </w:rPr>
+        <w:t>padx</w:t>
+      </w:r>
+      <w:proofErr w:type="spellEnd"/>
+      <w:r>
+        <w:rPr>
+          <w:sz w:val="20"/>
+          <w:szCs w:val="20"/>
+        </w:rPr>
+        <w:t xml:space="preserve">=40, </w:t>
+      </w:r>
+      <w:proofErr w:type="spellStart"/>
+      <w:r>
+        <w:rPr>
+          <w:sz w:val="20"/>
+          <w:szCs w:val="20"/>
+        </w:rPr>
+        <w:t>pady</w:t>
+      </w:r>
+      <w:proofErr w:type="spellEnd"/>
+      <w:r>
+        <w:rPr>
+          <w:sz w:val="20"/>
+          <w:szCs w:val="20"/>
+        </w:rPr>
+        <w:t xml:space="preserve">=20, command=lambda: </w:t>
+      </w:r>
+      <w:proofErr w:type="spellStart"/>
+      <w:r>
+        <w:rPr>
+          <w:sz w:val="20"/>
+          <w:szCs w:val="20"/>
+        </w:rPr>
+        <w:t>button_click</w:t>
+      </w:r>
+      <w:proofErr w:type="spellEnd"/>
+      <w:r>
+        <w:rPr>
+          <w:sz w:val="20"/>
+          <w:szCs w:val="20"/>
+        </w:rPr>
+        <w:t>(6))</w:t>
+      </w:r>
+    </w:p>
+    <w:p>
+      <w:pPr>
+        <w:rPr>
+          <w:sz w:val="20"/>
+          <w:szCs w:val="20"/>
+        </w:rPr>
+      </w:pPr>
+      <w:r>
+        <w:rPr>
+          <w:sz w:val="20"/>
+          <w:szCs w:val="20"/>
+        </w:rPr>
+        <w:t xml:space="preserve">button_7 = </w:t>
+      </w:r>
+      <w:proofErr w:type="spellStart"/>
+      <w:proofErr w:type="gramStart"/>
+      <w:r>
+        <w:rPr>
+          <w:sz w:val="20"/>
+          <w:szCs w:val="20"/>
+        </w:rPr>
+        <w:t>tk.Button</w:t>
+      </w:r>
+      <w:proofErr w:type="spellEnd"/>
+      <w:proofErr w:type="gramEnd"/>
+      <w:r>
+        <w:rPr>
+          <w:sz w:val="20"/>
+          <w:szCs w:val="20"/>
+        </w:rPr>
+        <w:t xml:space="preserve">(root, text="7", </w:t>
+      </w:r>
+      <w:proofErr w:type="spellStart"/>
+      <w:r>
+        <w:rPr>
+          <w:sz w:val="20"/>
+          <w:szCs w:val="20"/>
+        </w:rPr>
+        <w:t>padx</w:t>
+      </w:r>
+      <w:proofErr w:type="spellEnd"/>
+      <w:r>
+        <w:rPr>
+          <w:sz w:val="20"/>
+          <w:szCs w:val="20"/>
+        </w:rPr>
+        <w:t xml:space="preserve">=40, </w:t>
+      </w:r>
+      <w:proofErr w:type="spellStart"/>
+      <w:r>
+        <w:rPr>
+          <w:sz w:val="20"/>
+          <w:szCs w:val="20"/>
+        </w:rPr>
+        <w:t>pady</w:t>
+      </w:r>
+      <w:proofErr w:type="spellEnd"/>
+      <w:r>
+        <w:rPr>
+          <w:sz w:val="20"/>
+          <w:szCs w:val="20"/>
+        </w:rPr>
+        <w:t xml:space="preserve">=20, command=lambda: </w:t>
+      </w:r>
+      <w:proofErr w:type="spellStart"/>
+      <w:r>
+        <w:rPr>
+          <w:sz w:val="20"/>
+          <w:szCs w:val="20"/>
+        </w:rPr>
+        <w:t>button_click</w:t>
+      </w:r>
+      <w:proofErr w:type="spellEnd"/>
+      <w:r>
+        <w:rPr>
+          <w:sz w:val="20"/>
+          <w:szCs w:val="20"/>
+        </w:rPr>
+        <w:t>(7))</w:t>
+      </w:r>
+    </w:p>
+    <w:p>
+      <w:pPr>
+        <w:rPr>
+          <w:sz w:val="20"/>
+          <w:szCs w:val="20"/>
+        </w:rPr>
+      </w:pPr>
+      <w:r>
+        <w:rPr>
+          <w:sz w:val="20"/>
+          <w:szCs w:val="20"/>
+        </w:rPr>
+        <w:t xml:space="preserve">button_8 = </w:t>
+      </w:r>
+      <w:proofErr w:type="spellStart"/>
+      <w:proofErr w:type="gramStart"/>
+      <w:r>
+        <w:rPr>
+          <w:sz w:val="20"/>
+          <w:szCs w:val="20"/>
+        </w:rPr>
+        <w:t>tk.Button</w:t>
+      </w:r>
+      <w:proofErr w:type="spellEnd"/>
+      <w:proofErr w:type="gramEnd"/>
+      <w:r>
+        <w:rPr>
+          <w:sz w:val="20"/>
+          <w:szCs w:val="20"/>
+        </w:rPr>
+        <w:t xml:space="preserve">(root, text="8", </w:t>
+      </w:r>
+      <w:proofErr w:type="spellStart"/>
+      <w:r>
+        <w:rPr>
+          <w:sz w:val="20"/>
+          <w:szCs w:val="20"/>
+        </w:rPr>
+        <w:t>padx</w:t>
+      </w:r>
+      <w:proofErr w:type="spellEnd"/>
+      <w:r>
+        <w:rPr>
+          <w:sz w:val="20"/>
+          <w:szCs w:val="20"/>
+        </w:rPr>
+        <w:t xml:space="preserve">=40, </w:t>
+      </w:r>
+      <w:proofErr w:type="spellStart"/>
+      <w:r>
+        <w:rPr>
+          <w:sz w:val="20"/>
+          <w:szCs w:val="20"/>
+        </w:rPr>
+        <w:t>pady</w:t>
+      </w:r>
+      <w:proofErr w:type="spellEnd"/>
+      <w:r>
+        <w:rPr>
+          <w:sz w:val="20"/>
+          <w:szCs w:val="20"/>
+        </w:rPr>
+        <w:t xml:space="preserve">=20, command=lambda: </w:t>
+      </w:r>
+      <w:proofErr w:type="spellStart"/>
+      <w:r>
+        <w:rPr>
+          <w:sz w:val="20"/>
+          <w:szCs w:val="20"/>
+        </w:rPr>
+        <w:t>button_click</w:t>
+      </w:r>
+      <w:proofErr w:type="spellEnd"/>
+      <w:r>
+        <w:rPr>
+          <w:sz w:val="20"/>
+          <w:szCs w:val="20"/>
+        </w:rPr>
+        <w:t>(8))</w:t>
+      </w:r>
+    </w:p>
+    <w:p>
+      <w:pPr>
+        <w:rPr>
+          <w:sz w:val="20"/>
+          <w:szCs w:val="20"/>
+        </w:rPr>
+      </w:pPr>
+      <w:r>
+        <w:rPr>
+          <w:sz w:val="20"/>
+          <w:szCs w:val="20"/>
+        </w:rPr>
+        <w:t xml:space="preserve">button_9 = </w:t>
+      </w:r>
+      <w:proofErr w:type="spellStart"/>
+      <w:proofErr w:type="gramStart"/>
+      <w:r>
+        <w:rPr>
+          <w:sz w:val="20"/>
+          <w:szCs w:val="20"/>
+        </w:rPr>
+        <w:t>tk.Button</w:t>
+      </w:r>
+      <w:proofErr w:type="spellEnd"/>
+      <w:proofErr w:type="gramEnd"/>
+      <w:r>
+        <w:rPr>
+          <w:sz w:val="20"/>
+          <w:szCs w:val="20"/>
+        </w:rPr>
+        <w:t xml:space="preserve">(root, text="9", </w:t>
+      </w:r>
+      <w:proofErr w:type="spellStart"/>
+      <w:r>
+        <w:rPr>
+          <w:sz w:val="20"/>
+          <w:szCs w:val="20"/>
+        </w:rPr>
+        <w:t>padx</w:t>
+      </w:r>
+      <w:proofErr w:type="spellEnd"/>
+      <w:r>
+        <w:rPr>
+          <w:sz w:val="20"/>
+          <w:szCs w:val="20"/>
+        </w:rPr>
+        <w:t xml:space="preserve">=40, </w:t>
+      </w:r>
+      <w:proofErr w:type="spellStart"/>
+      <w:r>
+        <w:rPr>
+          <w:sz w:val="20"/>
+          <w:szCs w:val="20"/>
+        </w:rPr>
+        <w:t>pady</w:t>
+      </w:r>
+      <w:proofErr w:type="spellEnd"/>
+      <w:r>
+        <w:rPr>
+          <w:sz w:val="20"/>
+          <w:szCs w:val="20"/>
+        </w:rPr>
+        <w:t xml:space="preserve">=20, command=lambda: </w:t>
+      </w:r>
+      <w:proofErr w:type="spellStart"/>
+      <w:r>
+        <w:rPr>
+          <w:sz w:val="20"/>
+          <w:szCs w:val="20"/>
+        </w:rPr>
+        <w:t>button_click</w:t>
+      </w:r>
+      <w:proofErr w:type="spellEnd"/>
+      <w:r>
+        <w:rPr>
+          <w:sz w:val="20"/>
+          <w:szCs w:val="20"/>
+        </w:rPr>
+        <w:t>(9))</w:t>
+      </w:r>
+    </w:p>
+    <w:p>
+      <w:pPr>
+        <w:rPr>
+          <w:sz w:val="20"/>
+          <w:szCs w:val="20"/>
+        </w:rPr>
+      </w:pPr>
+      <w:r>
+        <w:rPr>
+          <w:sz w:val="20"/>
+          <w:szCs w:val="20"/>
+        </w:rPr>
+        <w:t xml:space="preserve">button_0 = </w:t>
+      </w:r>
+      <w:proofErr w:type="spellStart"/>
+      <w:proofErr w:type="gramStart"/>
+      <w:r>
+        <w:rPr>
+          <w:sz w:val="20"/>
+          <w:szCs w:val="20"/>
+        </w:rPr>
+        <w:t>tk.Button</w:t>
+      </w:r>
+      <w:proofErr w:type="spellEnd"/>
+      <w:proofErr w:type="gramEnd"/>
+      <w:r>
+        <w:rPr>
+          <w:sz w:val="20"/>
+          <w:szCs w:val="20"/>
+        </w:rPr>
+        <w:t xml:space="preserve">(root, text="0", </w:t>
+      </w:r>
+      <w:proofErr w:type="spellStart"/>
+      <w:r>
+        <w:rPr>
+          <w:sz w:val="20"/>
+          <w:szCs w:val="20"/>
+        </w:rPr>
+        <w:t>padx</w:t>
+      </w:r>
+      <w:proofErr w:type="spellEnd"/>
+      <w:r>
+        <w:rPr>
+          <w:sz w:val="20"/>
+          <w:szCs w:val="20"/>
+        </w:rPr>
+        <w:t xml:space="preserve">=40, </w:t>
+      </w:r>
+      <w:proofErr w:type="spellStart"/>
+      <w:r>
+        <w:rPr>
+          <w:sz w:val="20"/>
+          <w:szCs w:val="20"/>
+        </w:rPr>
+        <w:t>pady</w:t>
+      </w:r>
+      <w:proofErr w:type="spellEnd"/>
+      <w:r>
+        <w:rPr>
+          <w:sz w:val="20"/>
+          <w:szCs w:val="20"/>
+        </w:rPr>
+        <w:t xml:space="preserve">=20, command=lambda: </w:t>
+      </w:r>
+      <w:proofErr w:type="spellStart"/>
+      <w:r>
+        <w:rPr>
+          <w:sz w:val="20"/>
+          <w:szCs w:val="20"/>
+        </w:rPr>
+        <w:t>button_click</w:t>
+      </w:r>
+      <w:proofErr w:type="spellEnd"/>
+      <w:r>
+        <w:rPr>
+          <w:sz w:val="20"/>
+          <w:szCs w:val="20"/>
+        </w:rPr>
+        <w:t>(0))</w:t>
+      </w:r>
+    </w:p>
+    <w:p>
+      <w:pPr>
+        <w:rPr>
+          <w:sz w:val="20"/>
+          <w:szCs w:val="20"/>
+        </w:rPr>
+      </w:pPr>
+      <w:proofErr w:type="spellStart"/>
+      <w:r>
+        <w:rPr>
+          <w:sz w:val="20"/>
+          <w:szCs w:val="20"/>
+        </w:rPr>
+        <w:t>button_dot</w:t>
+      </w:r>
+      <w:proofErr w:type="spellEnd"/>
+      <w:r>
+        <w:rPr>
+          <w:sz w:val="20"/>
+          <w:szCs w:val="20"/>
+        </w:rPr>
+        <w:t xml:space="preserve"> = </w:t>
+      </w:r>
+      <w:proofErr w:type="spellStart"/>
+      <w:proofErr w:type="gramStart"/>
+      <w:r>
+        <w:rPr>
+          <w:sz w:val="20"/>
+          <w:szCs w:val="20"/>
+        </w:rPr>
+        <w:t>tk.Button</w:t>
+      </w:r>
+      <w:proofErr w:type="spellEnd"/>
+      <w:proofErr w:type="gramEnd"/>
+      <w:r>
+        <w:rPr>
+          <w:sz w:val="20"/>
+          <w:szCs w:val="20"/>
+        </w:rPr>
+        <w:t xml:space="preserve">(root, text=".", </w:t>
+      </w:r>
+      <w:proofErr w:type="spellStart"/>
+      <w:r>
+        <w:rPr>
+          <w:sz w:val="20"/>
+          <w:szCs w:val="20"/>
+        </w:rPr>
+        <w:t>padx</w:t>
+      </w:r>
+      <w:proofErr w:type="spellEnd"/>
+      <w:r>
+        <w:rPr>
+          <w:sz w:val="20"/>
+          <w:szCs w:val="20"/>
+        </w:rPr>
+        <w:t xml:space="preserve">=40, </w:t>
+      </w:r>
+      <w:proofErr w:type="spellStart"/>
+      <w:r>
+        <w:rPr>
+          <w:sz w:val="20"/>
+          <w:szCs w:val="20"/>
+        </w:rPr>
+        <w:t>pady</w:t>
+      </w:r>
+      <w:proofErr w:type="spellEnd"/>
+      <w:r>
+        <w:rPr>
+          <w:sz w:val="20"/>
+          <w:szCs w:val="20"/>
+        </w:rPr>
+        <w:t xml:space="preserve">=20, command=lambda: </w:t>
+      </w:r>
+      <w:proofErr w:type="spellStart"/>
+      <w:r>
+        <w:rPr>
+          <w:sz w:val="20"/>
+          <w:szCs w:val="20"/>
+        </w:rPr>
+        <w:t>button_click</w:t>
+      </w:r>
+      <w:proofErr w:type="spellEnd"/>
+      <w:r>
+        <w:rPr>
+          <w:sz w:val="20"/>
+          <w:szCs w:val="20"/>
+        </w:rPr>
+        <w:t>("."))</w:t>
+      </w:r>
+    </w:p>
+    <w:p>
+      <w:pPr>
+        <w:rPr>
+          <w:sz w:val="20"/>
+          <w:szCs w:val="20"/>
+        </w:rPr>
+      </w:pPr>
+      <w:proofErr w:type="spellStart"/>
+      <w:r>
+        <w:rPr>
+          <w:sz w:val="20"/>
+          <w:szCs w:val="20"/>
+        </w:rPr>
+        <w:t>button_add</w:t>
+      </w:r>
+      <w:proofErr w:type="spellEnd"/>
+      <w:r>
+        <w:rPr>
+          <w:sz w:val="20"/>
+          <w:szCs w:val="20"/>
+        </w:rPr>
+        <w:t xml:space="preserve"> = </w:t>
+      </w:r>
+      <w:proofErr w:type="spellStart"/>
+      <w:proofErr w:type="gramStart"/>
+      <w:r>
+        <w:rPr>
+          <w:sz w:val="20"/>
+          <w:szCs w:val="20"/>
+        </w:rPr>
+        <w:t>tk.Button</w:t>
+      </w:r>
+      <w:proofErr w:type="spellEnd"/>
+      <w:proofErr w:type="gramEnd"/>
+      <w:r>
+        <w:rPr>
+          <w:sz w:val="20"/>
+          <w:szCs w:val="20"/>
+        </w:rPr>
+        <w:t xml:space="preserve">(root, text="+", </w:t>
+      </w:r>
+      <w:proofErr w:type="spellStart"/>
+      <w:r>
+        <w:rPr>
+          <w:sz w:val="20"/>
+          <w:szCs w:val="20"/>
+        </w:rPr>
+        <w:t>padx</w:t>
+      </w:r>
+      <w:proofErr w:type="spellEnd"/>
+      <w:r>
+        <w:rPr>
+          <w:sz w:val="20"/>
+          <w:szCs w:val="20"/>
+        </w:rPr>
+        <w:t xml:space="preserve">=40, </w:t>
+      </w:r>
+      <w:proofErr w:type="spellStart"/>
+      <w:r>
+        <w:rPr>
+          <w:sz w:val="20"/>
+          <w:szCs w:val="20"/>
+        </w:rPr>
+        <w:t>pady</w:t>
+      </w:r>
+      <w:proofErr w:type="spellEnd"/>
+      <w:r>
+        <w:rPr>
+          <w:sz w:val="20"/>
+          <w:szCs w:val="20"/>
+        </w:rPr>
+        <w:t xml:space="preserve">=20, command=lambda: </w:t>
+      </w:r>
+      <w:proofErr w:type="spellStart"/>
+      <w:r>
+        <w:rPr>
+          <w:sz w:val="20"/>
+          <w:szCs w:val="20"/>
+        </w:rPr>
+        <w:t>button_click</w:t>
+      </w:r>
+      <w:proofErr w:type="spellEnd"/>
+      <w:r>
+        <w:rPr>
+          <w:sz w:val="20"/>
+          <w:szCs w:val="20"/>
+        </w:rPr>
+        <w:t>("+"))</w:t>
+      </w:r>
+    </w:p>
+    <w:p>
+      <w:pPr>
+        <w:rPr>
+          <w:sz w:val="20"/>
+          <w:szCs w:val="20"/>
+        </w:rPr>
+      </w:pPr>
+      <w:proofErr w:type="spellStart"/>
+      <w:r>
+        <w:rPr>
+          <w:sz w:val="20"/>
+          <w:szCs w:val="20"/>
+        </w:rPr>
+        <w:t>button_subtract</w:t>
+      </w:r>
+      <w:proofErr w:type="spellEnd"/>
+      <w:r>
+        <w:rPr>
+          <w:sz w:val="20"/>
+          <w:szCs w:val="20"/>
+        </w:rPr>
+        <w:t xml:space="preserve"> = </w:t>
+      </w:r>
+      <w:proofErr w:type="spellStart"/>
+      <w:proofErr w:type="gramStart"/>
+      <w:r>
+        <w:rPr>
+          <w:sz w:val="20"/>
+          <w:szCs w:val="20"/>
+        </w:rPr>
+        <w:t>tk.Button</w:t>
+      </w:r>
+      <w:proofErr w:type="spellEnd"/>
+      <w:proofErr w:type="gramEnd"/>
+      <w:r>
+        <w:rPr>
+          <w:sz w:val="20"/>
+          <w:szCs w:val="20"/>
+        </w:rPr>
+        <w:t xml:space="preserve">(root, text="-", </w:t>
+      </w:r>
+      <w:proofErr w:type="spellStart"/>
+      <w:r>
+        <w:rPr>
+          <w:sz w:val="20"/>
+          <w:szCs w:val="20"/>
+        </w:rPr>
+        <w:t>padx</w:t>
+      </w:r>
+      <w:proofErr w:type="spellEnd"/>
+      <w:r>
+        <w:rPr>
+          <w:sz w:val="20"/>
+          <w:szCs w:val="20"/>
+        </w:rPr>
+        <w:t xml:space="preserve">=40, </w:t>
+      </w:r>
+      <w:proofErr w:type="spellStart"/>
+      <w:r>
+        <w:rPr>
+          <w:sz w:val="20"/>
+          <w:szCs w:val="20"/>
+        </w:rPr>
+        <w:t>pady</w:t>
+      </w:r>
+      <w:proofErr w:type="spellEnd"/>
+      <w:r>
+        <w:rPr>
+          <w:sz w:val="20"/>
+          <w:szCs w:val="20"/>
+        </w:rPr>
+        <w:t xml:space="preserve">=20, </w:t>
+      </w:r>
+      <w:r>
+        <w:rPr>
+          <w:sz w:val="20"/>
+          <w:szCs w:val="20"/>
+        </w:rPr>
+        <w:t xml:space="preserve">command = </w:t>
+      </w:r>
+      <w:proofErr w:type="spellStart"/>
+      <w:r>
+        <w:rPr>
+          <w:sz w:val="20"/>
+          <w:szCs w:val="20"/>
+        </w:rPr>
+        <w:t>button_click</w:t>
+      </w:r>
+      <w:proofErr w:type="spellEnd"/>
+      <w:r>
+        <w:rPr>
+          <w:sz w:val="20"/>
+          <w:szCs w:val="20"/>
+        </w:rPr>
+        <w:t>("-"))</w:t>
+      </w:r>
+    </w:p>
+    <w:p>
+      <w:pPr>
+        <w:rPr>
+          <w:sz w:val="20"/>
+          <w:szCs w:val="20"/>
+        </w:rPr>
+      </w:pPr>
+      <w:proofErr w:type="spellStart"/>
+      <w:r>
+        <w:rPr>
+          <w:sz w:val="20"/>
+          <w:szCs w:val="20"/>
+        </w:rPr>
+        <w:t>button_multiply</w:t>
+      </w:r>
+      <w:proofErr w:type="spellEnd"/>
+      <w:r>
+        <w:rPr>
+          <w:sz w:val="20"/>
+          <w:szCs w:val="20"/>
+        </w:rPr>
+        <w:t xml:space="preserve"> = </w:t>
+      </w:r>
+      <w:proofErr w:type="spellStart"/>
+      <w:proofErr w:type="gramStart"/>
+      <w:r>
+        <w:rPr>
+          <w:sz w:val="20"/>
+          <w:szCs w:val="20"/>
+        </w:rPr>
+        <w:t>tk.Button</w:t>
+      </w:r>
+      <w:proofErr w:type="spellEnd"/>
+      <w:proofErr w:type="gramEnd"/>
+      <w:r>
+        <w:rPr>
+          <w:sz w:val="20"/>
+          <w:szCs w:val="20"/>
+        </w:rPr>
+        <w:t xml:space="preserve">(root, text="*", </w:t>
+      </w:r>
+      <w:proofErr w:type="spellStart"/>
+      <w:r>
+        <w:rPr>
+          <w:sz w:val="20"/>
+          <w:szCs w:val="20"/>
+        </w:rPr>
+        <w:t>padx</w:t>
+      </w:r>
+      <w:proofErr w:type="spellEnd"/>
+      <w:r>
+        <w:rPr>
+          <w:sz w:val="20"/>
+          <w:szCs w:val="20"/>
+        </w:rPr>
+        <w:t xml:space="preserve">=40, </w:t>
+      </w:r>
+      <w:proofErr w:type="spellStart"/>
+      <w:r>
+        <w:rPr>
+          <w:sz w:val="20"/>
+          <w:szCs w:val="20"/>
+        </w:rPr>
+        <w:t>pady</w:t>
+      </w:r>
+      <w:proofErr w:type="spellEnd"/>
+      <w:r>
+        <w:rPr>
+          <w:sz w:val="20"/>
+          <w:szCs w:val="20"/>
+        </w:rPr>
+        <w:t xml:space="preserve">=20, command= </w:t>
+      </w:r>
+      <w:proofErr w:type="spellStart"/>
+      <w:r>
+        <w:rPr>
+          <w:sz w:val="20"/>
+          <w:szCs w:val="20"/>
+        </w:rPr>
+        <w:t>button_click</w:t>
+      </w:r>
+      <w:proofErr w:type="spellEnd"/>
+      <w:r>
+        <w:rPr>
+          <w:sz w:val="20"/>
+          <w:szCs w:val="20"/>
+        </w:rPr>
+        <w:t>("*"))</w:t>
+      </w:r>
+    </w:p>
+    <w:p>
+      <w:pPr>
+        <w:rPr>
+          <w:sz w:val="20"/>
+          <w:szCs w:val="20"/>
+        </w:rPr>
+      </w:pPr>
+      <w:proofErr w:type="spellStart"/>
+      <w:r>
+        <w:rPr>
+          <w:sz w:val="20"/>
+          <w:szCs w:val="20"/>
+        </w:rPr>
+        <w:t>button_divide</w:t>
+      </w:r>
+      <w:proofErr w:type="spellEnd"/>
+      <w:r>
+        <w:rPr>
+          <w:sz w:val="20"/>
+          <w:szCs w:val="20"/>
+        </w:rPr>
+        <w:t xml:space="preserve"> = </w:t>
+      </w:r>
+      <w:proofErr w:type="spellStart"/>
+      <w:proofErr w:type="gramStart"/>
+      <w:r>
+        <w:rPr>
+          <w:sz w:val="20"/>
+          <w:szCs w:val="20"/>
+        </w:rPr>
+        <w:t>tk.Button</w:t>
+      </w:r>
+      <w:proofErr w:type="spellEnd"/>
+      <w:proofErr w:type="gramEnd"/>
+      <w:r>
+        <w:rPr>
+          <w:sz w:val="20"/>
+          <w:szCs w:val="20"/>
+        </w:rPr>
+        <w:t xml:space="preserve">(root, text="/", </w:t>
+      </w:r>
+      <w:proofErr w:type="spellStart"/>
+      <w:r>
+        <w:rPr>
+          <w:sz w:val="20"/>
+          <w:szCs w:val="20"/>
+        </w:rPr>
+        <w:t>padx</w:t>
+      </w:r>
+      <w:proofErr w:type="spellEnd"/>
+      <w:r>
+        <w:rPr>
+          <w:sz w:val="20"/>
+          <w:szCs w:val="20"/>
+        </w:rPr>
+        <w:t xml:space="preserve">=40, </w:t>
+      </w:r>
+      <w:proofErr w:type="spellStart"/>
+      <w:r>
+        <w:rPr>
+          <w:sz w:val="20"/>
+          <w:szCs w:val="20"/>
+        </w:rPr>
+        <w:t>pady</w:t>
+      </w:r>
+      <w:proofErr w:type="spellEnd"/>
+      <w:r>
+        <w:rPr>
+          <w:sz w:val="20"/>
+          <w:szCs w:val="20"/>
+        </w:rPr>
+        <w:t xml:space="preserve">=20, command= </w:t>
+      </w:r>
+      <w:proofErr w:type="spellStart"/>
+      <w:r>
+        <w:rPr>
+          <w:sz w:val="20"/>
+          <w:szCs w:val="20"/>
+        </w:rPr>
+        <w:t>button_click</w:t>
+      </w:r>
+      <w:proofErr w:type="spellEnd"/>
+      <w:r>
+        <w:rPr>
+          <w:sz w:val="20"/>
+          <w:szCs w:val="20"/>
+        </w:rPr>
+        <w:t>("/"))</w:t>
+      </w:r>
+    </w:p>
+    <w:p>
+      <w:pPr>
+        <w:rPr>
+          <w:sz w:val="20"/>
+          <w:szCs w:val="20"/>
+        </w:rPr>
+      </w:pPr>
+      <w:proofErr w:type="spellStart"/>
+      <w:r>
+        <w:rPr>
+          <w:sz w:val="20"/>
+          <w:szCs w:val="20"/>
+        </w:rPr>
+        <w:lastRenderedPageBreak/>
+        <w:t>button_modulo</w:t>
+      </w:r>
+      <w:proofErr w:type="spellEnd"/>
+      <w:r>
+        <w:rPr>
+          <w:sz w:val="20"/>
+          <w:szCs w:val="20"/>
+        </w:rPr>
+        <w:t xml:space="preserve"> = </w:t>
+      </w:r>
+      <w:proofErr w:type="spellStart"/>
+      <w:proofErr w:type="gramStart"/>
+      <w:r>
+        <w:rPr>
+          <w:sz w:val="20"/>
+          <w:szCs w:val="20"/>
+        </w:rPr>
+        <w:t>tk.Button</w:t>
+      </w:r>
+      <w:proofErr w:type="spellEnd"/>
+      <w:proofErr w:type="gramEnd"/>
+      <w:r>
+        <w:rPr>
+          <w:sz w:val="20"/>
+          <w:szCs w:val="20"/>
+        </w:rPr>
+        <w:t xml:space="preserve">(root, text="%", </w:t>
+      </w:r>
+      <w:proofErr w:type="spellStart"/>
+      <w:r>
+        <w:rPr>
+          <w:sz w:val="20"/>
+          <w:szCs w:val="20"/>
+        </w:rPr>
+        <w:t>padx</w:t>
+      </w:r>
+      <w:proofErr w:type="spellEnd"/>
+      <w:r>
+        <w:rPr>
+          <w:sz w:val="20"/>
+          <w:szCs w:val="20"/>
+        </w:rPr>
+        <w:t xml:space="preserve">=40, </w:t>
+      </w:r>
+      <w:proofErr w:type="spellStart"/>
+      <w:r>
+        <w:rPr>
+          <w:sz w:val="20"/>
+          <w:szCs w:val="20"/>
+        </w:rPr>
+        <w:t>pady</w:t>
+      </w:r>
+      <w:proofErr w:type="spellEnd"/>
+      <w:r>
+        <w:rPr>
+          <w:sz w:val="20"/>
+          <w:szCs w:val="20"/>
+        </w:rPr>
+        <w:t xml:space="preserve">=20, command= </w:t>
+      </w:r>
+      <w:proofErr w:type="spellStart"/>
+      <w:r>
+        <w:rPr>
+          <w:sz w:val="20"/>
+          <w:szCs w:val="20"/>
+        </w:rPr>
+        <w:t>button_click</w:t>
+      </w:r>
+      <w:proofErr w:type="spellEnd"/>
+      <w:r>
+        <w:rPr>
+          <w:sz w:val="20"/>
+          <w:szCs w:val="20"/>
+        </w:rPr>
+        <w:t>("%"))</w:t>
+      </w:r>
+    </w:p>
+    <w:p>
+      <w:pPr>
+        <w:rPr>
+          <w:sz w:val="20"/>
+          <w:szCs w:val="20"/>
+        </w:rPr>
+      </w:pPr>
+      <w:proofErr w:type="spellStart"/>
+      <w:r>
+        <w:rPr>
+          <w:sz w:val="20"/>
+          <w:szCs w:val="20"/>
+        </w:rPr>
+        <w:t>button_allclear</w:t>
+      </w:r>
+      <w:proofErr w:type="spellEnd"/>
+      <w:r>
+        <w:rPr>
+          <w:sz w:val="20"/>
+          <w:szCs w:val="20"/>
+        </w:rPr>
+        <w:t xml:space="preserve"> = </w:t>
+      </w:r>
+      <w:proofErr w:type="spellStart"/>
+      <w:proofErr w:type="gramStart"/>
+      <w:r>
+        <w:rPr>
+          <w:sz w:val="20"/>
+          <w:szCs w:val="20"/>
+        </w:rPr>
+        <w:t>tk.Button</w:t>
+      </w:r>
+      <w:proofErr w:type="spellEnd"/>
+      <w:proofErr w:type="gramEnd"/>
+      <w:r>
+        <w:rPr>
+          <w:sz w:val="20"/>
+          <w:szCs w:val="20"/>
+        </w:rPr>
+        <w:t xml:space="preserve">(root, text="AC", width=1,padx=40, </w:t>
+      </w:r>
+      <w:proofErr w:type="spellStart"/>
+      <w:r>
+        <w:rPr>
+          <w:sz w:val="20"/>
+          <w:szCs w:val="20"/>
+        </w:rPr>
+        <w:t>pady</w:t>
+      </w:r>
+      <w:proofErr w:type="spellEnd"/>
+      <w:r>
+        <w:rPr>
+          <w:sz w:val="20"/>
+          <w:szCs w:val="20"/>
+        </w:rPr>
+        <w:t>=20, command=</w:t>
+      </w:r>
+      <w:proofErr w:type="spellStart"/>
+      <w:r>
+        <w:rPr>
+          <w:sz w:val="20"/>
+          <w:szCs w:val="20"/>
+        </w:rPr>
+        <w:t>allclear</w:t>
+      </w:r>
+      <w:proofErr w:type="spellEnd"/>
+      <w:r>
+        <w:rPr>
+          <w:sz w:val="20"/>
+          <w:szCs w:val="20"/>
+        </w:rPr>
+        <w:t>)</w:t>
+      </w:r>
+    </w:p>
+    <w:p>
+      <w:pPr>
+        <w:rPr>
+          <w:sz w:val="20"/>
+          <w:szCs w:val="20"/>
+        </w:rPr>
+      </w:pPr>
+      <w:proofErr w:type="spellStart"/>
+      <w:r>
+        <w:rPr>
+          <w:sz w:val="20"/>
+          <w:szCs w:val="20"/>
+        </w:rPr>
+        <w:t>button_clear</w:t>
+      </w:r>
+      <w:proofErr w:type="spellEnd"/>
+      <w:r>
+        <w:rPr>
+          <w:sz w:val="20"/>
+          <w:szCs w:val="20"/>
+        </w:rPr>
+        <w:t xml:space="preserve"> = </w:t>
+      </w:r>
+      <w:proofErr w:type="spellStart"/>
+      <w:proofErr w:type="gramStart"/>
+      <w:r>
+        <w:rPr>
+          <w:sz w:val="20"/>
+          <w:szCs w:val="20"/>
+        </w:rPr>
+        <w:t>tk.Button</w:t>
+      </w:r>
+      <w:proofErr w:type="spellEnd"/>
+      <w:proofErr w:type="gramEnd"/>
+      <w:r>
+        <w:rPr>
+          <w:sz w:val="20"/>
+          <w:szCs w:val="20"/>
+        </w:rPr>
+        <w:t xml:space="preserve">(root, text="C", </w:t>
+      </w:r>
+      <w:proofErr w:type="spellStart"/>
+      <w:r>
+        <w:rPr>
+          <w:sz w:val="20"/>
+          <w:szCs w:val="20"/>
+        </w:rPr>
+        <w:t>padx</w:t>
+      </w:r>
+      <w:proofErr w:type="spellEnd"/>
+      <w:r>
+        <w:rPr>
+          <w:sz w:val="20"/>
+          <w:szCs w:val="20"/>
+        </w:rPr>
+        <w:t xml:space="preserve">=40, </w:t>
+      </w:r>
+      <w:proofErr w:type="spellStart"/>
+      <w:r>
+        <w:rPr>
+          <w:sz w:val="20"/>
+          <w:szCs w:val="20"/>
+        </w:rPr>
+        <w:t>pady</w:t>
+      </w:r>
+      <w:proofErr w:type="spellEnd"/>
+      <w:r>
+        <w:rPr>
+          <w:sz w:val="20"/>
+          <w:szCs w:val="20"/>
+        </w:rPr>
+        <w:t>=20, command=clear)</w:t>
+      </w:r>
+    </w:p>
+    <w:p>
+      <w:pPr>
+        <w:rPr>
+          <w:sz w:val="20"/>
+          <w:szCs w:val="20"/>
+        </w:rPr>
+      </w:pPr>
+      <w:proofErr w:type="spellStart"/>
+      <w:r>
+        <w:rPr>
+          <w:sz w:val="20"/>
+          <w:szCs w:val="20"/>
+        </w:rPr>
+        <w:t>button_equal</w:t>
+      </w:r>
+      <w:proofErr w:type="spellEnd"/>
+      <w:r>
+        <w:rPr>
+          <w:sz w:val="20"/>
+          <w:szCs w:val="20"/>
+        </w:rPr>
+        <w:t xml:space="preserve"> = </w:t>
+      </w:r>
+      <w:proofErr w:type="spellStart"/>
+      <w:proofErr w:type="gramStart"/>
+      <w:r>
+        <w:rPr>
+          <w:sz w:val="20"/>
+          <w:szCs w:val="20"/>
+        </w:rPr>
+        <w:t>tk.Button</w:t>
+      </w:r>
+      <w:proofErr w:type="spellEnd"/>
+      <w:proofErr w:type="gramEnd"/>
+      <w:r>
+        <w:rPr>
+          <w:sz w:val="20"/>
+          <w:szCs w:val="20"/>
+        </w:rPr>
+        <w:t xml:space="preserve">(root, text="=", </w:t>
+      </w:r>
+      <w:proofErr w:type="spellStart"/>
+      <w:r>
+        <w:rPr>
+          <w:sz w:val="20"/>
+          <w:szCs w:val="20"/>
+        </w:rPr>
+        <w:t>padx</w:t>
+      </w:r>
+      <w:proofErr w:type="spellEnd"/>
+      <w:r>
+        <w:rPr>
+          <w:sz w:val="20"/>
+          <w:szCs w:val="20"/>
+        </w:rPr>
+        <w:t xml:space="preserve">=40, </w:t>
+      </w:r>
+      <w:proofErr w:type="spellStart"/>
+      <w:r>
+        <w:rPr>
+          <w:sz w:val="20"/>
+          <w:szCs w:val="20"/>
+        </w:rPr>
+        <w:t>pady</w:t>
+      </w:r>
+      <w:proofErr w:type="spellEnd"/>
+      <w:r>
+        <w:rPr>
+          <w:sz w:val="20"/>
+          <w:szCs w:val="20"/>
+        </w:rPr>
+        <w:t>=20, command=equal)</w:t>
+      </w:r>
+    </w:p>
+    <w:p>
+      <w:pPr>
+        <w:rPr>
+          <w:sz w:val="20"/>
+          <w:szCs w:val="20"/>
+        </w:rPr>
+      </w:pPr>
+      <w:r>
+        <w:rPr>
+          <w:sz w:val="20"/>
+          <w:szCs w:val="20"/>
+        </w:rPr>
+        <w:t>button_</w:t>
+      </w:r>
+      <w:proofErr w:type="gramStart"/>
+      <w:r>
+        <w:rPr>
+          <w:sz w:val="20"/>
+          <w:szCs w:val="20"/>
+        </w:rPr>
+        <w:t>1.grid</w:t>
+      </w:r>
+      <w:proofErr w:type="gramEnd"/>
+      <w:r>
+        <w:rPr>
+          <w:sz w:val="20"/>
+          <w:szCs w:val="20"/>
+        </w:rPr>
+        <w:t>(row=2, column=0)</w:t>
+      </w:r>
+    </w:p>
+    <w:p>
+      <w:pPr>
+        <w:rPr>
+          <w:sz w:val="20"/>
+          <w:szCs w:val="20"/>
+        </w:rPr>
+      </w:pPr>
+      <w:r>
+        <w:rPr>
+          <w:sz w:val="20"/>
+          <w:szCs w:val="20"/>
+        </w:rPr>
+        <w:t>button_</w:t>
+      </w:r>
+      <w:proofErr w:type="gramStart"/>
+      <w:r>
+        <w:rPr>
+          <w:sz w:val="20"/>
+          <w:szCs w:val="20"/>
+        </w:rPr>
+        <w:t>2.grid</w:t>
+      </w:r>
+      <w:proofErr w:type="gramEnd"/>
+      <w:r>
+        <w:rPr>
+          <w:sz w:val="20"/>
+          <w:szCs w:val="20"/>
+        </w:rPr>
+        <w:t>(row=2, column=1)</w:t>
+      </w:r>
+    </w:p>
+    <w:p>
+      <w:pPr>
+        <w:rPr>
+          <w:sz w:val="20"/>
+          <w:szCs w:val="20"/>
+        </w:rPr>
+      </w:pPr>
+      <w:r>
+        <w:rPr>
+          <w:sz w:val="20"/>
+          <w:szCs w:val="20"/>
+        </w:rPr>
+        <w:t>button_</w:t>
+      </w:r>
+      <w:proofErr w:type="gramStart"/>
+      <w:r>
+        <w:rPr>
+          <w:sz w:val="20"/>
+          <w:szCs w:val="20"/>
+        </w:rPr>
+        <w:t>3.grid</w:t>
+      </w:r>
+      <w:proofErr w:type="gramEnd"/>
+      <w:r>
+        <w:rPr>
+          <w:sz w:val="20"/>
+          <w:szCs w:val="20"/>
+        </w:rPr>
+        <w:t>(row=2, column=2)</w:t>
+      </w:r>
+    </w:p>
+    <w:p>
+      <w:pPr>
+        <w:rPr>
+          <w:sz w:val="20"/>
+          <w:szCs w:val="20"/>
+        </w:rPr>
+      </w:pPr>
+      <w:r>
+        <w:rPr>
+          <w:sz w:val="20"/>
+          <w:szCs w:val="20"/>
+        </w:rPr>
+        <w:t>button_</w:t>
+      </w:r>
+      <w:proofErr w:type="gramStart"/>
+      <w:r>
+        <w:rPr>
+          <w:sz w:val="20"/>
+          <w:szCs w:val="20"/>
+        </w:rPr>
+        <w:t>4.grid</w:t>
+      </w:r>
+      <w:proofErr w:type="gramEnd"/>
+      <w:r>
+        <w:rPr>
+          <w:sz w:val="20"/>
+          <w:szCs w:val="20"/>
+        </w:rPr>
+        <w:t>(row=3, column=0)</w:t>
+      </w:r>
+    </w:p>
+    <w:p>
+      <w:pPr>
+        <w:rPr>
+          <w:sz w:val="20"/>
+          <w:szCs w:val="20"/>
+        </w:rPr>
+      </w:pPr>
+      <w:r>
+        <w:rPr>
+          <w:sz w:val="20"/>
+          <w:szCs w:val="20"/>
+        </w:rPr>
+        <w:t>button_</w:t>
+      </w:r>
+      <w:proofErr w:type="gramStart"/>
+      <w:r>
+        <w:rPr>
+          <w:sz w:val="20"/>
+          <w:szCs w:val="20"/>
+        </w:rPr>
+        <w:t>5.grid</w:t>
+      </w:r>
+      <w:proofErr w:type="gramEnd"/>
+      <w:r>
+        <w:rPr>
+          <w:sz w:val="20"/>
+          <w:szCs w:val="20"/>
+        </w:rPr>
+        <w:t>(row=3, column=1)</w:t>
+      </w:r>
+    </w:p>
+    <w:p>
+      <w:pPr>
+        <w:rPr>
+          <w:sz w:val="20"/>
+          <w:szCs w:val="20"/>
+        </w:rPr>
+      </w:pPr>
+      <w:r>
+        <w:rPr>
+          <w:sz w:val="20"/>
+          <w:szCs w:val="20"/>
+        </w:rPr>
+        <w:t>button_</w:t>
+      </w:r>
+      <w:proofErr w:type="gramStart"/>
+      <w:r>
+        <w:rPr>
+          <w:sz w:val="20"/>
+          <w:szCs w:val="20"/>
+        </w:rPr>
+        <w:t>6.grid</w:t>
+      </w:r>
+      <w:proofErr w:type="gramEnd"/>
+      <w:r>
+        <w:rPr>
+          <w:sz w:val="20"/>
+          <w:szCs w:val="20"/>
+        </w:rPr>
+        <w:t>(row=3, column=2)</w:t>
+      </w:r>
+    </w:p>
+    <w:p>
+      <w:pPr>
+        <w:rPr>
+          <w:sz w:val="20"/>
+          <w:szCs w:val="20"/>
+        </w:rPr>
+      </w:pPr>
+      <w:r>
+        <w:rPr>
+          <w:sz w:val="20"/>
+          <w:szCs w:val="20"/>
+        </w:rPr>
+        <w:t>button_</w:t>
+      </w:r>
+      <w:proofErr w:type="gramStart"/>
+      <w:r>
+        <w:rPr>
+          <w:sz w:val="20"/>
+          <w:szCs w:val="20"/>
+        </w:rPr>
+        <w:t>7.grid</w:t>
+      </w:r>
+      <w:proofErr w:type="gramEnd"/>
+      <w:r>
+        <w:rPr>
+          <w:sz w:val="20"/>
+          <w:szCs w:val="20"/>
+        </w:rPr>
+        <w:t>(row=4, column=0)</w:t>
+      </w:r>
+    </w:p>
+    <w:p>
+      <w:pPr>
+        <w:rPr>
+          <w:sz w:val="20"/>
+          <w:szCs w:val="20"/>
+        </w:rPr>
+      </w:pPr>
+      <w:r>
+        <w:rPr>
+          <w:sz w:val="20"/>
+          <w:szCs w:val="20"/>
+        </w:rPr>
+        <w:t>button_</w:t>
+      </w:r>
+      <w:proofErr w:type="gramStart"/>
+      <w:r>
+        <w:rPr>
+          <w:sz w:val="20"/>
+          <w:szCs w:val="20"/>
+        </w:rPr>
+        <w:t>8.grid</w:t>
+      </w:r>
+      <w:proofErr w:type="gramEnd"/>
+      <w:r>
+        <w:rPr>
+          <w:sz w:val="20"/>
+          <w:szCs w:val="20"/>
+        </w:rPr>
+        <w:t>(row=4, column=1)</w:t>
+      </w:r>
+    </w:p>
+    <w:p>
+      <w:pPr>
+        <w:rPr>
+          <w:sz w:val="20"/>
+          <w:szCs w:val="20"/>
+        </w:rPr>
+      </w:pPr>
+      <w:r>
+        <w:rPr>
+          <w:sz w:val="20"/>
+          <w:szCs w:val="20"/>
+        </w:rPr>
+        <w:t>button_</w:t>
+      </w:r>
+      <w:proofErr w:type="gramStart"/>
+      <w:r>
+        <w:rPr>
+          <w:sz w:val="20"/>
+          <w:szCs w:val="20"/>
+        </w:rPr>
+        <w:t>9.grid</w:t>
+      </w:r>
+      <w:proofErr w:type="gramEnd"/>
+      <w:r>
+        <w:rPr>
+          <w:sz w:val="20"/>
+          <w:szCs w:val="20"/>
+        </w:rPr>
+        <w:t>(row=4, column=2)</w:t>
+      </w:r>
+    </w:p>
+    <w:p>
+      <w:pPr>
+        <w:rPr>
+          <w:sz w:val="20"/>
+          <w:szCs w:val="20"/>
+        </w:rPr>
+      </w:pPr>
+      <w:r>
+        <w:rPr>
+          <w:sz w:val="20"/>
+          <w:szCs w:val="20"/>
+        </w:rPr>
+        <w:t>button_</w:t>
+      </w:r>
+      <w:proofErr w:type="gramStart"/>
+      <w:r>
+        <w:rPr>
+          <w:sz w:val="20"/>
+          <w:szCs w:val="20"/>
+        </w:rPr>
+        <w:t>0.grid</w:t>
+      </w:r>
+      <w:proofErr w:type="gramEnd"/>
+      <w:r>
+        <w:rPr>
+          <w:sz w:val="20"/>
+          <w:szCs w:val="20"/>
+        </w:rPr>
+        <w:t>(row=5, column=1)</w:t>
+      </w:r>
+    </w:p>
+    <w:p>
+      <w:pPr>
+        <w:rPr>
+          <w:sz w:val="20"/>
+          <w:szCs w:val="20"/>
+        </w:rPr>
+      </w:pPr>
+      <w:proofErr w:type="spellStart"/>
+      <w:r>
+        <w:rPr>
+          <w:sz w:val="20"/>
+          <w:szCs w:val="20"/>
+        </w:rPr>
+        <w:t>button_</w:t>
+      </w:r>
+      <w:proofErr w:type="gramStart"/>
+      <w:r>
+        <w:rPr>
+          <w:sz w:val="20"/>
+          <w:szCs w:val="20"/>
+        </w:rPr>
+        <w:t>dot.grid</w:t>
+      </w:r>
+      <w:proofErr w:type="spellEnd"/>
+      <w:proofErr w:type="gramEnd"/>
+      <w:r>
+        <w:rPr>
+          <w:sz w:val="20"/>
+          <w:szCs w:val="20"/>
+        </w:rPr>
+        <w:t>(row=5,column=0)</w:t>
+      </w:r>
+    </w:p>
+    <w:p>
+      <w:pPr>
+        <w:rPr>
+          <w:sz w:val="20"/>
+          <w:szCs w:val="20"/>
+        </w:rPr>
+      </w:pPr>
+      <w:proofErr w:type="spellStart"/>
+      <w:r>
+        <w:rPr>
+          <w:sz w:val="20"/>
+          <w:szCs w:val="20"/>
+        </w:rPr>
+        <w:t>button_</w:t>
+      </w:r>
+      <w:proofErr w:type="gramStart"/>
+      <w:r>
+        <w:rPr>
+          <w:sz w:val="20"/>
+          <w:szCs w:val="20"/>
+        </w:rPr>
+        <w:t>add.grid</w:t>
+      </w:r>
+      <w:proofErr w:type="spellEnd"/>
+      <w:proofErr w:type="gramEnd"/>
+      <w:r>
+        <w:rPr>
+          <w:sz w:val="20"/>
+          <w:szCs w:val="20"/>
+        </w:rPr>
+        <w:t>(row=1, column=3)</w:t>
+      </w:r>
+    </w:p>
+    <w:p>
+      <w:pPr>
+        <w:rPr>
+          <w:sz w:val="20"/>
+          <w:szCs w:val="20"/>
+        </w:rPr>
+      </w:pPr>
+      <w:proofErr w:type="spellStart"/>
+      <w:r>
+        <w:rPr>
+          <w:sz w:val="20"/>
+          <w:szCs w:val="20"/>
+        </w:rPr>
+        <w:t>button_</w:t>
+      </w:r>
+      <w:proofErr w:type="gramStart"/>
+      <w:r>
+        <w:rPr>
+          <w:sz w:val="20"/>
+          <w:szCs w:val="20"/>
+        </w:rPr>
+        <w:t>subtract.grid</w:t>
+      </w:r>
+      <w:proofErr w:type="spellEnd"/>
+      <w:proofErr w:type="gramEnd"/>
+      <w:r>
+        <w:rPr>
+          <w:sz w:val="20"/>
+          <w:szCs w:val="20"/>
+        </w:rPr>
+        <w:t>(row=2, column=3)</w:t>
+      </w:r>
+    </w:p>
+    <w:p>
+      <w:pPr>
+        <w:rPr>
+          <w:sz w:val="20"/>
+          <w:szCs w:val="20"/>
+        </w:rPr>
+      </w:pPr>
+      <w:proofErr w:type="spellStart"/>
+      <w:r>
+        <w:rPr>
+          <w:sz w:val="20"/>
+          <w:szCs w:val="20"/>
+        </w:rPr>
+        <w:t>button_</w:t>
+      </w:r>
+      <w:proofErr w:type="gramStart"/>
+      <w:r>
+        <w:rPr>
+          <w:sz w:val="20"/>
+          <w:szCs w:val="20"/>
+        </w:rPr>
+        <w:t>multiply.grid</w:t>
+      </w:r>
+      <w:proofErr w:type="spellEnd"/>
+      <w:proofErr w:type="gramEnd"/>
+      <w:r>
+        <w:rPr>
+          <w:sz w:val="20"/>
+          <w:szCs w:val="20"/>
+        </w:rPr>
+        <w:t>(row=3, column=3)</w:t>
+      </w:r>
+    </w:p>
+    <w:p>
+      <w:pPr>
+        <w:rPr>
+          <w:sz w:val="20"/>
+          <w:szCs w:val="20"/>
+        </w:rPr>
+      </w:pPr>
+      <w:proofErr w:type="spellStart"/>
+      <w:r>
+        <w:rPr>
+          <w:sz w:val="20"/>
+          <w:szCs w:val="20"/>
+        </w:rPr>
+        <w:t>button_</w:t>
+      </w:r>
+      <w:proofErr w:type="gramStart"/>
+      <w:r>
+        <w:rPr>
+          <w:sz w:val="20"/>
+          <w:szCs w:val="20"/>
+        </w:rPr>
+        <w:t>divide.grid</w:t>
+      </w:r>
+      <w:proofErr w:type="spellEnd"/>
+      <w:proofErr w:type="gramEnd"/>
+      <w:r>
+        <w:rPr>
+          <w:sz w:val="20"/>
+          <w:szCs w:val="20"/>
+        </w:rPr>
+        <w:t>(row=4, column=3)</w:t>
+      </w:r>
+    </w:p>
+    <w:p>
+      <w:pPr>
+        <w:rPr>
+          <w:sz w:val="20"/>
+          <w:szCs w:val="20"/>
+        </w:rPr>
+      </w:pPr>
+      <w:proofErr w:type="spellStart"/>
+      <w:r>
+        <w:rPr>
+          <w:sz w:val="20"/>
+          <w:szCs w:val="20"/>
+        </w:rPr>
+        <w:t>button_</w:t>
+      </w:r>
+      <w:proofErr w:type="gramStart"/>
+      <w:r>
+        <w:rPr>
+          <w:sz w:val="20"/>
+          <w:szCs w:val="20"/>
+        </w:rPr>
+        <w:t>modulo.grid</w:t>
+      </w:r>
+      <w:proofErr w:type="spellEnd"/>
+      <w:proofErr w:type="gramEnd"/>
+      <w:r>
+        <w:rPr>
+          <w:sz w:val="20"/>
+          <w:szCs w:val="20"/>
+        </w:rPr>
+        <w:t>(row=5,column=3)</w:t>
+      </w:r>
+    </w:p>
+    <w:p>
+      <w:pPr>
+        <w:rPr>
+          <w:sz w:val="20"/>
+          <w:szCs w:val="20"/>
+        </w:rPr>
+      </w:pPr>
+      <w:proofErr w:type="spellStart"/>
+      <w:r>
+        <w:rPr>
+          <w:sz w:val="20"/>
+          <w:szCs w:val="20"/>
+        </w:rPr>
+        <w:t>button_</w:t>
+      </w:r>
+      <w:proofErr w:type="gramStart"/>
+      <w:r>
+        <w:rPr>
+          <w:sz w:val="20"/>
+          <w:szCs w:val="20"/>
+        </w:rPr>
+        <w:t>allclear.grid</w:t>
+      </w:r>
+      <w:proofErr w:type="spellEnd"/>
+      <w:proofErr w:type="gramEnd"/>
+      <w:r>
+        <w:rPr>
+          <w:sz w:val="20"/>
+          <w:szCs w:val="20"/>
+        </w:rPr>
+        <w:t>(row=1, column=1)</w:t>
+      </w:r>
+    </w:p>
+    <w:p>
+      <w:pPr>
+        <w:rPr>
+          <w:sz w:val="20"/>
+          <w:szCs w:val="20"/>
+        </w:rPr>
+      </w:pPr>
+      <w:proofErr w:type="spellStart"/>
+      <w:r>
+        <w:rPr>
+          <w:sz w:val="20"/>
+          <w:szCs w:val="20"/>
+        </w:rPr>
+        <w:t>button_</w:t>
+      </w:r>
+      <w:proofErr w:type="gramStart"/>
+      <w:r>
+        <w:rPr>
+          <w:sz w:val="20"/>
+          <w:szCs w:val="20"/>
+        </w:rPr>
+        <w:t>clear.grid</w:t>
+      </w:r>
+      <w:proofErr w:type="spellEnd"/>
+      <w:proofErr w:type="gramEnd"/>
+      <w:r>
+        <w:rPr>
+          <w:sz w:val="20"/>
+          <w:szCs w:val="20"/>
+        </w:rPr>
+        <w:t>(row=1, column=2)</w:t>
+      </w:r>
+    </w:p>
+    <w:p>
+      <w:pPr>
+        <w:rPr>
+          <w:sz w:val="20"/>
+          <w:szCs w:val="20"/>
+        </w:rPr>
+      </w:pPr>
+      <w:proofErr w:type="spellStart"/>
+      <w:r>
+        <w:rPr>
+          <w:sz w:val="20"/>
+          <w:szCs w:val="20"/>
+        </w:rPr>
+        <w:t>button_</w:t>
+      </w:r>
+      <w:proofErr w:type="gramStart"/>
+      <w:r>
+        <w:rPr>
+          <w:sz w:val="20"/>
+          <w:szCs w:val="20"/>
+        </w:rPr>
+        <w:t>equal.grid</w:t>
+      </w:r>
+      <w:proofErr w:type="spellEnd"/>
+      <w:proofErr w:type="gramEnd"/>
+      <w:r>
+        <w:rPr>
+          <w:sz w:val="20"/>
+          <w:szCs w:val="20"/>
+        </w:rPr>
+        <w:t>(row=5, column=2)</w:t>
+      </w:r>
+    </w:p>
+    <w:p>
+      <w:pPr>
+        <w:rPr>
+          <w:sz w:val="20"/>
+          <w:szCs w:val="20"/>
+        </w:rPr>
+      </w:pPr>
+      <w:proofErr w:type="spellStart"/>
+      <w:proofErr w:type="gramStart"/>
+      <w:r>
+        <w:rPr>
+          <w:sz w:val="20"/>
+          <w:szCs w:val="20"/>
+        </w:rPr>
+        <w:t>root.mainloop</w:t>
+      </w:r>
+      <w:proofErr w:type="spellEnd"/>
+      <w:proofErr w:type="gramEnd"/>
+      <w:r>
+        <w:rPr>
+          <w:sz w:val="20"/>
+          <w:szCs w:val="20"/>
+        </w:rPr>
+        <w:t>()</w:t>
+      </w:r>
+    </w:p>
     <w:p/>
     <w:p>
       <w:pPr>
@@ -15269,21 +18776,50 @@
         <w:t>Output:</w:t>
       </w:r>
     </w:p>
-    <w:p/>
-    <w:p/>
-    <w:p/>
-    <w:p/>
-    <w:p/>
-    <w:p/>
-    <w:p/>
-    <w:p/>
-    <w:p/>
-    <w:p/>
-    <w:p/>
-    <w:p/>
-    <w:p/>
-    <w:p/>
-    <w:p/>
+    <w:p>
+      <w:r>
+        <w:drawing>
+          <wp:inline distT="0" distB="0" distL="0" distR="0" wp14:anchorId="2C40F747" wp14:editId="3061E994">
+            <wp:extent cx="2161309" cy="2120784"/>
+            <wp:effectExtent l="0" t="0" r="0" b="0"/>
+            <wp:docPr id="902828577" name="Picture 1"/>
+            <wp:cNvGraphicFramePr>
+              <a:graphicFrameLocks xmlns:a="http://schemas.openxmlformats.org/drawingml/2006/main" noChangeAspect="1"/>
+            </wp:cNvGraphicFramePr>
+            <a:graphic xmlns:a="http://schemas.openxmlformats.org/drawingml/2006/main">
+              <a:graphicData uri="http://schemas.openxmlformats.org/drawingml/2006/picture">
+                <pic:pic xmlns:pic="http://schemas.openxmlformats.org/drawingml/2006/picture">
+                  <pic:nvPicPr>
+                    <pic:cNvPr id="902828577" name=""/>
+                    <pic:cNvPicPr/>
+                  </pic:nvPicPr>
+                  <pic:blipFill>
+                    <a:blip r:embed="rId9"/>
+                    <a:stretch>
+                      <a:fillRect/>
+                    </a:stretch>
+                  </pic:blipFill>
+                  <pic:spPr>
+                    <a:xfrm>
+                      <a:off x="0" y="0"/>
+                      <a:ext cx="2205870" cy="2164510"/>
+                    </a:xfrm>
+                    <a:prstGeom prst="rect">
+                      <a:avLst/>
+                    </a:prstGeom>
+                  </pic:spPr>
+                </pic:pic>
+              </a:graphicData>
+            </a:graphic>
+          </wp:inline>
+        </w:drawing>
+      </w:r>
+    </w:p>
+    <w:p>
+      <w:pPr>
+        <w:ind w:left="0"/>
+      </w:pPr>
+    </w:p>
     <w:p>
       <w:pPr>
         <w:pStyle w:val="Heading3"/>
@@ -15296,7 +18832,7 @@
           <w:szCs w:val="22"/>
         </w:rPr>
       </w:pPr>
-      <w:bookmarkStart w:id="43" w:name="_Toc158132984"/>
+      <w:bookmarkStart w:id="43" w:name="_Toc161419771"/>
       <w:r>
         <w:rPr>
           <w:sz w:val="22"/>
@@ -15424,6 +18960,7 @@
     </w:p>
     <w:p>
       <w:r>
+        <w:lastRenderedPageBreak/>
         <w:t xml:space="preserve">                PRN INTEGER PRIMARY KEY,</w:t>
       </w:r>
     </w:p>
@@ -15550,7 +19087,6 @@
     </w:p>
     <w:p>
       <w:r>
-        <w:lastRenderedPageBreak/>
         <w:t xml:space="preserve">        </w:t>
       </w:r>
       <w:proofErr w:type="spellStart"/>
@@ -15678,7 +19214,7 @@
     </w:p>
     <w:p/>
     <w:sectPr>
-      <w:footerReference w:type="default" r:id="rId9"/>
+      <w:footerReference w:type="default" r:id="rId10"/>
       <w:pgSz w:w="12240" w:h="15840"/>
       <w:pgMar w:top="1440" w:right="1440" w:bottom="1440" w:left="1440" w:header="720" w:footer="720" w:gutter="0"/>
       <w:pgNumType w:start="0"/>
@@ -17665,7 +21201,7 @@
 
 <file path=customXml/item1.xml><?xml version="1.0" encoding="utf-8"?>
 <CoverPageProperties xmlns="http://schemas.microsoft.com/office/2006/coverPageProps">
-  <PublishDate>2024-02-06T00:00:00</PublishDate>
+  <PublishDate>2024-03-15T00:00:00</PublishDate>
   <Abstract/>
   <CompanyAddress/>
   <CompanyPhone/>

</xml_diff>